<commit_message>
+ update doc + update response
</commit_message>
<xml_diff>
--- a/api/document/DineroSeguroHF_4.0.docx
+++ b/api/document/DineroSeguroHF_4.0.docx
@@ -1,6 +1,6 @@
 
 <file path=word/document.xml><?xml version="1.0" encoding="utf-8"?>
-<w:document xmlns:wpc="http://schemas.microsoft.com/office/word/2010/wordprocessingCanvas" xmlns:mc="http://schemas.openxmlformats.org/markup-compatibility/2006" xmlns:o="urn:schemas-microsoft-com:office:office" xmlns:r="http://schemas.openxmlformats.org/officeDocument/2006/relationships" xmlns:m="http://schemas.openxmlformats.org/officeDocument/2006/math" xmlns:v="urn:schemas-microsoft-com:vml" xmlns:wp14="http://schemas.microsoft.com/office/word/2010/wordprocessingDrawing" xmlns:wp="http://schemas.openxmlformats.org/drawingml/2006/wordprocessingDrawing" xmlns:w10="urn:schemas-microsoft-com:office:word" xmlns:w="http://schemas.openxmlformats.org/wordprocessingml/2006/main" xmlns:w14="http://schemas.microsoft.com/office/word/2010/wordml" xmlns:w15="http://schemas.microsoft.com/office/word/2012/wordml" xmlns:wpg="http://schemas.microsoft.com/office/word/2010/wordprocessingGroup" xmlns:wpi="http://schemas.microsoft.com/office/word/2010/wordprocessingInk" xmlns:wne="http://schemas.microsoft.com/office/word/2006/wordml" xmlns:wps="http://schemas.microsoft.com/office/word/2010/wordprocessingShape" mc:Ignorable="w14 w15 wp14">
+<w:document xmlns:wpc="http://schemas.microsoft.com/office/word/2010/wordprocessingCanvas" xmlns:cx="http://schemas.microsoft.com/office/drawing/2014/chartex" xmlns:mc="http://schemas.openxmlformats.org/markup-compatibility/2006" xmlns:o="urn:schemas-microsoft-com:office:office" xmlns:r="http://schemas.openxmlformats.org/officeDocument/2006/relationships" xmlns:m="http://schemas.openxmlformats.org/officeDocument/2006/math" xmlns:v="urn:schemas-microsoft-com:vml" xmlns:wp14="http://schemas.microsoft.com/office/word/2010/wordprocessingDrawing" xmlns:wp="http://schemas.openxmlformats.org/drawingml/2006/wordprocessingDrawing" xmlns:w10="urn:schemas-microsoft-com:office:word" xmlns:w="http://schemas.openxmlformats.org/wordprocessingml/2006/main" xmlns:w14="http://schemas.microsoft.com/office/word/2010/wordml" xmlns:w15="http://schemas.microsoft.com/office/word/2012/wordml" xmlns:w16se="http://schemas.microsoft.com/office/word/2015/wordml/symex" xmlns:wpg="http://schemas.microsoft.com/office/word/2010/wordprocessingGroup" xmlns:wpi="http://schemas.microsoft.com/office/word/2010/wordprocessingInk" xmlns:wne="http://schemas.microsoft.com/office/word/2006/wordml" xmlns:wps="http://schemas.microsoft.com/office/word/2010/wordprocessingShape" mc:Ignorable="w14 w15 w16se wp14">
   <w:body>
     <w:sdt>
       <w:sdtPr>
@@ -10,11 +10,13 @@
           <w:docPartUnique/>
         </w:docPartObj>
       </w:sdtPr>
+      <w:sdtEndPr/>
       <w:sdtContent>
         <w:p>
           <w:r>
             <w:rPr>
               <w:noProof/>
+              <w:lang w:val="es-CR" w:eastAsia="es-CR"/>
             </w:rPr>
             <mc:AlternateContent>
               <mc:Choice Requires="wpg">
@@ -283,6 +285,7 @@
           <w:r>
             <w:rPr>
               <w:noProof/>
+              <w:lang w:val="es-CR" w:eastAsia="es-CR"/>
             </w:rPr>
             <mc:AlternateContent>
               <mc:Choice Requires="wps">
@@ -356,10 +359,11 @@
                                   <w:dataBinding w:prefixMappings="xmlns:ns0='http://purl.org/dc/elements/1.1/' xmlns:ns1='http://schemas.openxmlformats.org/package/2006/metadata/core-properties' " w:xpath="/ns1:coreProperties[1]/ns0:creator[1]" w:storeItemID="{6C3C8BC8-F283-45AE-878A-BAB7291924A1}"/>
                                   <w:text/>
                                 </w:sdtPr>
+                                <w:sdtEndPr/>
                                 <w:sdtContent>
                                   <w:p>
                                     <w:pPr>
-                                      <w:pStyle w:val="Sinespaciado"/>
+                                      <w:pStyle w:val="NoSpacing"/>
                                       <w:jc w:val="right"/>
                                       <w:rPr>
                                         <w:color w:val="595959" w:themeColor="text1" w:themeTint="A6"/>
@@ -367,6 +371,7 @@
                                         <w:szCs w:val="28"/>
                                       </w:rPr>
                                     </w:pPr>
+                                    <w:proofErr w:type="spellStart"/>
                                     <w:r>
                                       <w:rPr>
                                         <w:color w:val="595959" w:themeColor="text1" w:themeTint="A6"/>
@@ -375,12 +380,13 @@
                                       </w:rPr>
                                       <w:t>Support.dinero</w:t>
                                     </w:r>
+                                    <w:proofErr w:type="spellEnd"/>
                                   </w:p>
                                 </w:sdtContent>
                               </w:sdt>
                               <w:p>
                                 <w:pPr>
-                                  <w:pStyle w:val="Sinespaciado"/>
+                                  <w:pStyle w:val="NoSpacing"/>
                                   <w:jc w:val="right"/>
                                   <w:rPr>
                                     <w:color w:val="595959" w:themeColor="text1" w:themeTint="A6"/>
@@ -401,21 +407,23 @@
                                     <w:dataBinding w:prefixMappings="xmlns:ns0='http://schemas.microsoft.com/office/2006/coverPageProps' " w:xpath="/ns0:CoverPageProperties[1]/ns0:CompanyEmail[1]" w:storeItemID="{55AF091B-3C7A-41E3-B477-F2FDAA23CFDA}"/>
                                     <w:text/>
                                   </w:sdtPr>
+                                  <w:sdtEndPr/>
                                   <w:sdtContent>
                                     <w:r>
                                       <w:rPr>
                                         <w:color w:val="595959" w:themeColor="text1" w:themeTint="A6"/>
                                         <w:sz w:val="18"/>
                                         <w:szCs w:val="18"/>
+                                        <w:lang w:val="en-US"/>
                                       </w:rPr>
-                                      <w:t>dinerosegurohf@.com</w:t>
+                                      <w:t>dinerosegurohf@gmail.com</w:t>
                                     </w:r>
                                   </w:sdtContent>
                                 </w:sdt>
                               </w:p>
                               <w:p>
                                 <w:pPr>
-                                  <w:pStyle w:val="Sinespaciado"/>
+                                  <w:pStyle w:val="NoSpacing"/>
                                   <w:jc w:val="right"/>
                                   <w:rPr>
                                     <w:color w:val="595959" w:themeColor="text1" w:themeTint="A6"/>
@@ -426,7 +434,7 @@
                               </w:p>
                               <w:p>
                                 <w:pPr>
-                                  <w:pStyle w:val="Sinespaciado"/>
+                                  <w:pStyle w:val="NoSpacing"/>
                                   <w:jc w:val="right"/>
                                   <w:rPr>
                                     <w:color w:val="595959" w:themeColor="text1" w:themeTint="A6"/>
@@ -434,18 +442,46 @@
                                     <w:szCs w:val="18"/>
                                   </w:rPr>
                                 </w:pPr>
+                                <w:proofErr w:type="spellStart"/>
                                 <w:r>
                                   <w:rPr>
                                     <w:color w:val="595959" w:themeColor="text1" w:themeTint="A6"/>
                                     <w:sz w:val="18"/>
                                     <w:szCs w:val="18"/>
                                   </w:rPr>
-                                  <w:t>Version 4.0 – Agosto 2018</w:t>
+                                  <w:t>Version</w:t>
+                                </w:r>
+                                <w:proofErr w:type="spellEnd"/>
+                                <w:r>
+                                  <w:rPr>
+                                    <w:color w:val="595959" w:themeColor="text1" w:themeTint="A6"/>
+                                    <w:sz w:val="18"/>
+                                    <w:szCs w:val="18"/>
+                                  </w:rPr>
+                                  <w:t xml:space="preserve"> 4.0 – </w:t>
+                                </w:r>
+                                <w:proofErr w:type="gramStart"/>
+                                <w:r>
+                                  <w:rPr>
+                                    <w:color w:val="595959" w:themeColor="text1" w:themeTint="A6"/>
+                                    <w:sz w:val="18"/>
+                                    <w:szCs w:val="18"/>
+                                  </w:rPr>
+                                  <w:t>Agosto</w:t>
+                                </w:r>
+                                <w:proofErr w:type="gramEnd"/>
+                                <w:r>
+                                  <w:rPr>
+                                    <w:color w:val="595959" w:themeColor="text1" w:themeTint="A6"/>
+                                    <w:sz w:val="18"/>
+                                    <w:szCs w:val="18"/>
+                                  </w:rPr>
+                                  <w:t xml:space="preserve"> 2018</w:t>
                                 </w:r>
                               </w:p>
                               <w:p>
                                 <w:pPr>
-                                  <w:pStyle w:val="Sinespaciado"/>
+                                  <w:pStyle w:val="NoSpacing"/>
                                   <w:jc w:val="right"/>
                                   <w:rPr>
                                     <w:color w:val="595959" w:themeColor="text1" w:themeTint="A6"/>
@@ -453,13 +489,41 @@
                                     <w:szCs w:val="18"/>
                                   </w:rPr>
                                 </w:pPr>
+                                <w:proofErr w:type="spellStart"/>
                                 <w:r>
                                   <w:rPr>
                                     <w:color w:val="595959" w:themeColor="text1" w:themeTint="A6"/>
                                     <w:sz w:val="18"/>
                                     <w:szCs w:val="18"/>
                                   </w:rPr>
-                                  <w:t>Version 3.0 – Abril 2016</w:t>
+                                  <w:t>Version</w:t>
+                                </w:r>
+                                <w:proofErr w:type="spellEnd"/>
+                                <w:r>
+                                  <w:rPr>
+                                    <w:color w:val="595959" w:themeColor="text1" w:themeTint="A6"/>
+                                    <w:sz w:val="18"/>
+                                    <w:szCs w:val="18"/>
+                                  </w:rPr>
+                                  <w:t xml:space="preserve"> 3.0 – </w:t>
+                                </w:r>
+                                <w:proofErr w:type="gramStart"/>
+                                <w:r>
+                                  <w:rPr>
+                                    <w:color w:val="595959" w:themeColor="text1" w:themeTint="A6"/>
+                                    <w:sz w:val="18"/>
+                                    <w:szCs w:val="18"/>
+                                  </w:rPr>
+                                  <w:t>Abril</w:t>
+                                </w:r>
+                                <w:proofErr w:type="gramEnd"/>
+                                <w:r>
+                                  <w:rPr>
+                                    <w:color w:val="595959" w:themeColor="text1" w:themeTint="A6"/>
+                                    <w:sz w:val="18"/>
+                                    <w:szCs w:val="18"/>
+                                  </w:rPr>
+                                  <w:t xml:space="preserve"> 2016</w:t>
                                 </w:r>
                               </w:p>
                             </w:txbxContent>
@@ -504,10 +568,11 @@
                             <w:dataBinding w:prefixMappings="xmlns:ns0='http://purl.org/dc/elements/1.1/' xmlns:ns1='http://schemas.openxmlformats.org/package/2006/metadata/core-properties' " w:xpath="/ns1:coreProperties[1]/ns0:creator[1]" w:storeItemID="{6C3C8BC8-F283-45AE-878A-BAB7291924A1}"/>
                             <w:text/>
                           </w:sdtPr>
+                          <w:sdtEndPr/>
                           <w:sdtContent>
                             <w:p>
                               <w:pPr>
-                                <w:pStyle w:val="Sinespaciado"/>
+                                <w:pStyle w:val="NoSpacing"/>
                                 <w:jc w:val="right"/>
                                 <w:rPr>
                                   <w:color w:val="595959" w:themeColor="text1" w:themeTint="A6"/>
@@ -515,6 +580,7 @@
                                   <w:szCs w:val="28"/>
                                 </w:rPr>
                               </w:pPr>
+                              <w:proofErr w:type="spellStart"/>
                               <w:r>
                                 <w:rPr>
                                   <w:color w:val="595959" w:themeColor="text1" w:themeTint="A6"/>
@@ -523,12 +589,13 @@
                                 </w:rPr>
                                 <w:t>Support.dinero</w:t>
                               </w:r>
+                              <w:proofErr w:type="spellEnd"/>
                             </w:p>
                           </w:sdtContent>
                         </w:sdt>
                         <w:p>
                           <w:pPr>
-                            <w:pStyle w:val="Sinespaciado"/>
+                            <w:pStyle w:val="NoSpacing"/>
                             <w:jc w:val="right"/>
                             <w:rPr>
                               <w:color w:val="595959" w:themeColor="text1" w:themeTint="A6"/>
@@ -549,21 +616,23 @@
                               <w:dataBinding w:prefixMappings="xmlns:ns0='http://schemas.microsoft.com/office/2006/coverPageProps' " w:xpath="/ns0:CoverPageProperties[1]/ns0:CompanyEmail[1]" w:storeItemID="{55AF091B-3C7A-41E3-B477-F2FDAA23CFDA}"/>
                               <w:text/>
                             </w:sdtPr>
+                            <w:sdtEndPr/>
                             <w:sdtContent>
                               <w:r>
                                 <w:rPr>
                                   <w:color w:val="595959" w:themeColor="text1" w:themeTint="A6"/>
                                   <w:sz w:val="18"/>
                                   <w:szCs w:val="18"/>
+                                  <w:lang w:val="en-US"/>
                                 </w:rPr>
-                                <w:t>dinerosegurohf@.com</w:t>
+                                <w:t>dinerosegurohf@gmail.com</w:t>
                               </w:r>
                             </w:sdtContent>
                           </w:sdt>
                         </w:p>
                         <w:p>
                           <w:pPr>
-                            <w:pStyle w:val="Sinespaciado"/>
+                            <w:pStyle w:val="NoSpacing"/>
                             <w:jc w:val="right"/>
                             <w:rPr>
                               <w:color w:val="595959" w:themeColor="text1" w:themeTint="A6"/>
@@ -574,7 +643,7 @@
                         </w:p>
                         <w:p>
                           <w:pPr>
-                            <w:pStyle w:val="Sinespaciado"/>
+                            <w:pStyle w:val="NoSpacing"/>
                             <w:jc w:val="right"/>
                             <w:rPr>
                               <w:color w:val="595959" w:themeColor="text1" w:themeTint="A6"/>
@@ -582,18 +651,46 @@
                               <w:szCs w:val="18"/>
                             </w:rPr>
                           </w:pPr>
+                          <w:proofErr w:type="spellStart"/>
                           <w:r>
                             <w:rPr>
                               <w:color w:val="595959" w:themeColor="text1" w:themeTint="A6"/>
                               <w:sz w:val="18"/>
                               <w:szCs w:val="18"/>
                             </w:rPr>
-                            <w:t>Version 4.0 – Agosto 2018</w:t>
+                            <w:t>Version</w:t>
+                          </w:r>
+                          <w:proofErr w:type="spellEnd"/>
+                          <w:r>
+                            <w:rPr>
+                              <w:color w:val="595959" w:themeColor="text1" w:themeTint="A6"/>
+                              <w:sz w:val="18"/>
+                              <w:szCs w:val="18"/>
+                            </w:rPr>
+                            <w:t xml:space="preserve"> 4.0 – </w:t>
+                          </w:r>
+                          <w:proofErr w:type="gramStart"/>
+                          <w:r>
+                            <w:rPr>
+                              <w:color w:val="595959" w:themeColor="text1" w:themeTint="A6"/>
+                              <w:sz w:val="18"/>
+                              <w:szCs w:val="18"/>
+                            </w:rPr>
+                            <w:t>Agosto</w:t>
+                          </w:r>
+                          <w:proofErr w:type="gramEnd"/>
+                          <w:r>
+                            <w:rPr>
+                              <w:color w:val="595959" w:themeColor="text1" w:themeTint="A6"/>
+                              <w:sz w:val="18"/>
+                              <w:szCs w:val="18"/>
+                            </w:rPr>
+                            <w:t xml:space="preserve"> 2018</w:t>
                           </w:r>
                         </w:p>
                         <w:p>
                           <w:pPr>
-                            <w:pStyle w:val="Sinespaciado"/>
+                            <w:pStyle w:val="NoSpacing"/>
                             <w:jc w:val="right"/>
                             <w:rPr>
                               <w:color w:val="595959" w:themeColor="text1" w:themeTint="A6"/>
@@ -601,13 +698,41 @@
                               <w:szCs w:val="18"/>
                             </w:rPr>
                           </w:pPr>
+                          <w:proofErr w:type="spellStart"/>
                           <w:r>
                             <w:rPr>
                               <w:color w:val="595959" w:themeColor="text1" w:themeTint="A6"/>
                               <w:sz w:val="18"/>
                               <w:szCs w:val="18"/>
                             </w:rPr>
-                            <w:t>Version 3.0 – Abril 2016</w:t>
+                            <w:t>Version</w:t>
+                          </w:r>
+                          <w:proofErr w:type="spellEnd"/>
+                          <w:r>
+                            <w:rPr>
+                              <w:color w:val="595959" w:themeColor="text1" w:themeTint="A6"/>
+                              <w:sz w:val="18"/>
+                              <w:szCs w:val="18"/>
+                            </w:rPr>
+                            <w:t xml:space="preserve"> 3.0 – </w:t>
+                          </w:r>
+                          <w:proofErr w:type="gramStart"/>
+                          <w:r>
+                            <w:rPr>
+                              <w:color w:val="595959" w:themeColor="text1" w:themeTint="A6"/>
+                              <w:sz w:val="18"/>
+                              <w:szCs w:val="18"/>
+                            </w:rPr>
+                            <w:t>Abril</w:t>
+                          </w:r>
+                          <w:proofErr w:type="gramEnd"/>
+                          <w:r>
+                            <w:rPr>
+                              <w:color w:val="595959" w:themeColor="text1" w:themeTint="A6"/>
+                              <w:sz w:val="18"/>
+                              <w:szCs w:val="18"/>
+                            </w:rPr>
+                            <w:t xml:space="preserve"> 2016</w:t>
                           </w:r>
                         </w:p>
                       </w:txbxContent>
@@ -621,6 +746,7 @@
           <w:r>
             <w:rPr>
               <w:noProof/>
+              <w:lang w:val="es-CR" w:eastAsia="es-CR"/>
             </w:rPr>
             <mc:AlternateContent>
               <mc:Choice Requires="wps">
@@ -736,6 +862,7 @@
                                   <w:dataBinding w:prefixMappings="xmlns:ns0='http://purl.org/dc/elements/1.1/' xmlns:ns1='http://schemas.openxmlformats.org/package/2006/metadata/core-properties' " w:xpath="/ns1:coreProperties[1]/ns0:subject[1]" w:storeItemID="{6C3C8BC8-F283-45AE-878A-BAB7291924A1}"/>
                                   <w:text/>
                                 </w:sdtPr>
+                                <w:sdtEndPr/>
                                 <w:sdtContent>
                                   <w:p>
                                     <w:pPr>
@@ -839,6 +966,7 @@
                             <w:dataBinding w:prefixMappings="xmlns:ns0='http://purl.org/dc/elements/1.1/' xmlns:ns1='http://schemas.openxmlformats.org/package/2006/metadata/core-properties' " w:xpath="/ns1:coreProperties[1]/ns0:subject[1]" w:storeItemID="{6C3C8BC8-F283-45AE-878A-BAB7291924A1}"/>
                             <w:text/>
                           </w:sdtPr>
+                          <w:sdtEndPr/>
                           <w:sdtContent>
                             <w:p>
                               <w:pPr>
@@ -883,7 +1011,11 @@
         <w:sdt>
           <w:sdtPr>
             <w:rPr>
-              <w:lang w:val="es-ES"/>
+              <w:rFonts w:ascii="Calibri" w:eastAsia="Calibri" w:hAnsi="Calibri" w:cs="Calibri"/>
+              <w:color w:val="000000"/>
+              <w:sz w:val="21"/>
+              <w:szCs w:val="22"/>
+              <w:lang w:val="es-ES" w:eastAsia="en-US"/>
             </w:rPr>
             <w:id w:val="878059064"/>
             <w:docPartObj>
@@ -893,26 +1025,23 @@
           </w:sdtPr>
           <w:sdtEndPr>
             <w:rPr>
-              <w:rFonts w:ascii="Calibri" w:eastAsia="Calibri" w:hAnsi="Calibri" w:cs="Calibri"/>
               <w:b/>
               <w:bCs/>
-              <w:color w:val="000000"/>
-              <w:sz w:val="21"/>
-              <w:szCs w:val="22"/>
-              <w:lang w:eastAsia="en-US"/>
             </w:rPr>
           </w:sdtEndPr>
           <w:sdtContent>
             <w:p>
               <w:pPr>
-                <w:pStyle w:val="TtulodeTDC"/>
+                <w:pStyle w:val="TOCHeading"/>
               </w:pPr>
+              <w:proofErr w:type="spellStart"/>
               <w:r>
                 <w:rPr>
                   <w:lang w:val="es-ES"/>
                 </w:rPr>
                 <w:t>Contents</w:t>
               </w:r>
+              <w:proofErr w:type="spellEnd"/>
               <w:r>
                 <w:rPr>
                   <w:lang w:val="es-ES"/>
@@ -922,7 +1051,7 @@
             </w:p>
             <w:p>
               <w:pPr>
-                <w:pStyle w:val="TDC1"/>
+                <w:pStyle w:val="TOC1"/>
                 <w:tabs>
                   <w:tab w:val="right" w:leader="dot" w:pos="8828"/>
                 </w:tabs>
@@ -943,7 +1072,7 @@
               <w:hyperlink w:anchor="_Toc521442415" w:history="1">
                 <w:r>
                   <w:rPr>
-                    <w:rStyle w:val="Hipervnculo"/>
+                    <w:rStyle w:val="Hyperlink"/>
                     <w:noProof/>
                   </w:rPr>
                   <w:t>General Information</w:t>
@@ -1000,7 +1129,7 @@
             </w:p>
             <w:p>
               <w:pPr>
-                <w:pStyle w:val="TDC1"/>
+                <w:pStyle w:val="TOC1"/>
                 <w:tabs>
                   <w:tab w:val="right" w:leader="dot" w:pos="8828"/>
                 </w:tabs>
@@ -1012,7 +1141,7 @@
               <w:hyperlink w:anchor="_Toc521442416" w:history="1">
                 <w:r>
                   <w:rPr>
-                    <w:rStyle w:val="Hipervnculo"/>
+                    <w:rStyle w:val="Hyperlink"/>
                     <w:noProof/>
                   </w:rPr>
                   <w:t>Service: Get a new name</w:t>
@@ -1069,7 +1198,7 @@
             </w:p>
             <w:p>
               <w:pPr>
-                <w:pStyle w:val="TDC1"/>
+                <w:pStyle w:val="TOC1"/>
                 <w:tabs>
                   <w:tab w:val="right" w:leader="dot" w:pos="8828"/>
                 </w:tabs>
@@ -1081,7 +1210,7 @@
               <w:hyperlink w:anchor="_Toc521442417" w:history="1">
                 <w:r>
                   <w:rPr>
-                    <w:rStyle w:val="Hipervnculo"/>
+                    <w:rStyle w:val="Hyperlink"/>
                     <w:noProof/>
                   </w:rPr>
                   <w:t>Service: Get a new sender</w:t>
@@ -1138,7 +1267,7 @@
             </w:p>
             <w:p>
               <w:pPr>
-                <w:pStyle w:val="TDC1"/>
+                <w:pStyle w:val="TOC1"/>
                 <w:tabs>
                   <w:tab w:val="right" w:leader="dot" w:pos="8828"/>
                 </w:tabs>
@@ -1150,7 +1279,7 @@
               <w:hyperlink w:anchor="_Toc521442418" w:history="1">
                 <w:r>
                   <w:rPr>
-                    <w:rStyle w:val="Hipervnculo"/>
+                    <w:rStyle w:val="Hyperlink"/>
                     <w:noProof/>
                   </w:rPr>
                   <w:t>Service: Confirm transaction</w:t>
@@ -1207,7 +1336,7 @@
             </w:p>
             <w:p>
               <w:pPr>
-                <w:pStyle w:val="TDC1"/>
+                <w:pStyle w:val="TOC1"/>
                 <w:tabs>
                   <w:tab w:val="right" w:leader="dot" w:pos="8828"/>
                 </w:tabs>
@@ -1219,7 +1348,7 @@
               <w:hyperlink w:anchor="_Toc521442419" w:history="1">
                 <w:r>
                   <w:rPr>
-                    <w:rStyle w:val="Hipervnculo"/>
+                    <w:rStyle w:val="Hyperlink"/>
                     <w:noProof/>
                   </w:rPr>
                   <w:t>Service: Resubmit transaction</w:t>
@@ -1276,7 +1405,7 @@
             </w:p>
             <w:p>
               <w:pPr>
-                <w:pStyle w:val="TDC1"/>
+                <w:pStyle w:val="TOC1"/>
                 <w:tabs>
                   <w:tab w:val="right" w:leader="dot" w:pos="8828"/>
                 </w:tabs>
@@ -1288,7 +1417,7 @@
               <w:hyperlink w:anchor="_Toc521442420" w:history="1">
                 <w:r>
                   <w:rPr>
-                    <w:rStyle w:val="Hipervnculo"/>
+                    <w:rStyle w:val="Hyperlink"/>
                     <w:noProof/>
                   </w:rPr>
                   <w:t>Service: Get transaction information</w:t>
@@ -1345,7 +1474,7 @@
             </w:p>
             <w:p>
               <w:pPr>
-                <w:pStyle w:val="TDC1"/>
+                <w:pStyle w:val="TOC1"/>
                 <w:tabs>
                   <w:tab w:val="right" w:leader="dot" w:pos="8828"/>
                 </w:tabs>
@@ -1357,7 +1486,7 @@
               <w:hyperlink w:anchor="_Toc521442421" w:history="1">
                 <w:r>
                   <w:rPr>
-                    <w:rStyle w:val="Hipervnculo"/>
+                    <w:rStyle w:val="Hyperlink"/>
                     <w:noProof/>
                   </w:rPr>
                   <w:t>Transaction status codes</w:t>
@@ -1414,7 +1543,7 @@
             </w:p>
             <w:p>
               <w:pPr>
-                <w:pStyle w:val="TDC1"/>
+                <w:pStyle w:val="TOC1"/>
                 <w:tabs>
                   <w:tab w:val="right" w:leader="dot" w:pos="8828"/>
                 </w:tabs>
@@ -1426,7 +1555,7 @@
               <w:hyperlink w:anchor="_Toc521442422" w:history="1">
                 <w:r>
                   <w:rPr>
-                    <w:rStyle w:val="Hipervnculo"/>
+                    <w:rStyle w:val="Hyperlink"/>
                     <w:noProof/>
                   </w:rPr>
                   <w:t>Transaction error codes</w:t>
@@ -1514,7 +1643,7 @@
     </w:p>
     <w:p>
       <w:pPr>
-        <w:pStyle w:val="Puesto"/>
+        <w:pStyle w:val="Title"/>
       </w:pPr>
       <w:bookmarkStart w:id="0" w:name="_Toc521442415"/>
       <w:r>
@@ -1529,7 +1658,7 @@
     <w:p/>
     <w:p>
       <w:pPr>
-        <w:pStyle w:val="Subttulo"/>
+        <w:pStyle w:val="Subtitle"/>
       </w:pPr>
       <w:r>
         <w:t>Test Credentials</w:t>
@@ -1537,7 +1666,7 @@
     </w:p>
     <w:tbl>
       <w:tblPr>
-        <w:tblStyle w:val="Tabladecuadrcula4-nfasis1"/>
+        <w:tblStyle w:val="GridTable4-Accent1"/>
         <w:tblW w:w="4994" w:type="pct"/>
         <w:tblLook w:val="04A0" w:firstRow="1" w:lastRow="0" w:firstColumn="1" w:lastColumn="0" w:noHBand="0" w:noVBand="1"/>
       </w:tblPr>
@@ -1655,9 +1784,11 @@
             <w:pPr>
               <w:cnfStyle w:val="000000000000" w:firstRow="0" w:lastRow="0" w:firstColumn="0" w:lastColumn="0" w:oddVBand="0" w:evenVBand="0" w:oddHBand="0" w:evenHBand="0" w:firstRowFirstColumn="0" w:firstRowLastColumn="0" w:lastRowFirstColumn="0" w:lastRowLastColumn="0"/>
             </w:pPr>
+            <w:proofErr w:type="spellStart"/>
             <w:r>
               <w:t>testpass</w:t>
             </w:r>
+            <w:proofErr w:type="spellEnd"/>
           </w:p>
         </w:tc>
         <w:tc>
@@ -1684,9 +1815,11 @@
             <w:tcW w:w="1666" w:type="pct"/>
           </w:tcPr>
           <w:p>
+            <w:proofErr w:type="spellStart"/>
             <w:r>
               <w:t>auth</w:t>
             </w:r>
+            <w:proofErr w:type="spellEnd"/>
           </w:p>
         </w:tc>
         <w:tc>
@@ -1697,9 +1830,11 @@
             <w:pPr>
               <w:cnfStyle w:val="000000100000" w:firstRow="0" w:lastRow="0" w:firstColumn="0" w:lastColumn="0" w:oddVBand="0" w:evenVBand="0" w:oddHBand="1" w:evenHBand="0" w:firstRowFirstColumn="0" w:firstRowLastColumn="0" w:lastRowFirstColumn="0" w:lastRowLastColumn="0"/>
             </w:pPr>
+            <w:proofErr w:type="spellStart"/>
             <w:r>
               <w:t>testkey</w:t>
             </w:r>
+            <w:proofErr w:type="spellEnd"/>
           </w:p>
         </w:tc>
         <w:tc>
@@ -1723,9 +1858,11 @@
             <w:tcW w:w="1666" w:type="pct"/>
           </w:tcPr>
           <w:p>
+            <w:proofErr w:type="spellStart"/>
             <w:r>
               <w:t>api_user</w:t>
             </w:r>
+            <w:proofErr w:type="spellEnd"/>
           </w:p>
         </w:tc>
         <w:tc>
@@ -1736,9 +1873,11 @@
             <w:pPr>
               <w:cnfStyle w:val="000000000000" w:firstRow="0" w:lastRow="0" w:firstColumn="0" w:lastColumn="0" w:oddVBand="0" w:evenVBand="0" w:oddHBand="0" w:evenHBand="0" w:firstRowFirstColumn="0" w:firstRowLastColumn="0" w:lastRowFirstColumn="0" w:lastRowLastColumn="0"/>
             </w:pPr>
+            <w:proofErr w:type="spellStart"/>
             <w:r>
               <w:t>testapiuser</w:t>
             </w:r>
+            <w:proofErr w:type="spellEnd"/>
           </w:p>
         </w:tc>
         <w:tc>
@@ -1765,9 +1904,11 @@
             <w:tcW w:w="1666" w:type="pct"/>
           </w:tcPr>
           <w:p>
+            <w:proofErr w:type="spellStart"/>
             <w:r>
               <w:t>api_pass</w:t>
             </w:r>
+            <w:proofErr w:type="spellEnd"/>
           </w:p>
         </w:tc>
         <w:tc>
@@ -1778,9 +1919,11 @@
             <w:pPr>
               <w:cnfStyle w:val="000000100000" w:firstRow="0" w:lastRow="0" w:firstColumn="0" w:lastColumn="0" w:oddVBand="0" w:evenVBand="0" w:oddHBand="1" w:evenHBand="0" w:firstRowFirstColumn="0" w:firstRowLastColumn="0" w:lastRowFirstColumn="0" w:lastRowLastColumn="0"/>
             </w:pPr>
+            <w:proofErr w:type="spellStart"/>
             <w:r>
               <w:t>testapipass</w:t>
             </w:r>
+            <w:proofErr w:type="spellEnd"/>
           </w:p>
         </w:tc>
         <w:tc>
@@ -1802,7 +1945,7 @@
     <w:p/>
     <w:p>
       <w:pPr>
-        <w:pStyle w:val="Subttulo"/>
+        <w:pStyle w:val="Subtitle"/>
       </w:pPr>
       <w:r>
         <w:t>URLs:</w:t>
@@ -1810,14 +1953,14 @@
     </w:p>
     <w:tbl>
       <w:tblPr>
-        <w:tblStyle w:val="Tabladecuadrcula4-nfasis1"/>
+        <w:tblStyle w:val="GridTable4-Accent1"/>
         <w:tblW w:w="4994" w:type="pct"/>
         <w:tblLook w:val="04A0" w:firstRow="1" w:lastRow="0" w:firstColumn="1" w:lastColumn="0" w:noHBand="0" w:noVBand="1"/>
       </w:tblPr>
       <w:tblGrid>
-        <w:gridCol w:w="2892"/>
-        <w:gridCol w:w="3031"/>
-        <w:gridCol w:w="2894"/>
+        <w:gridCol w:w="2937"/>
+        <w:gridCol w:w="2940"/>
+        <w:gridCol w:w="2940"/>
       </w:tblGrid>
       <w:tr>
         <w:trPr>
@@ -1906,12 +2049,12 @@
             <w:hyperlink r:id="rId8" w:history="1">
               <w:r>
                 <w:rPr>
-                  <w:rStyle w:val="Hipervnculo"/>
+                  <w:rStyle w:val="Hyperlink"/>
                   <w:sz w:val="19"/>
                   <w:szCs w:val="19"/>
                   <w:u w:color="0563C1"/>
                 </w:rPr>
-                <w:t>http://api.test.dinerosegurohf2.com</w:t>
+                <w:t>http://api.test.dinerosegurohf.com</w:t>
               </w:r>
             </w:hyperlink>
             <w:hyperlink r:id="rId9"/>
@@ -1976,12 +2119,12 @@
             <w:hyperlink r:id="rId10" w:history="1">
               <w:r>
                 <w:rPr>
-                  <w:rStyle w:val="Hipervnculo"/>
+                  <w:rStyle w:val="Hyperlink"/>
                   <w:sz w:val="19"/>
                   <w:szCs w:val="19"/>
                   <w:u w:color="0563C1"/>
                 </w:rPr>
-                <w:t>http://test.dinerosegurohf2.com</w:t>
+                <w:t>http://test.dinerosegurohf.com</w:t>
               </w:r>
             </w:hyperlink>
             <w:hyperlink r:id="rId11"/>
@@ -2049,13 +2192,13 @@
             <w:hyperlink r:id="rId12" w:history="1">
               <w:r>
                 <w:rPr>
-                  <w:rStyle w:val="Hipervnculo"/>
+                  <w:rStyle w:val="Hyperlink"/>
                   <w:b/>
                   <w:sz w:val="19"/>
                   <w:szCs w:val="19"/>
                   <w:u w:color="0563C1"/>
                 </w:rPr>
-                <w:t>http://api.dinerosegurohf2.com</w:t>
+                <w:t>http://api.dinerosegurohf.com</w:t>
               </w:r>
             </w:hyperlink>
             <w:hyperlink r:id="rId13"/>
@@ -2120,33 +2263,13 @@
             <w:hyperlink r:id="rId14" w:history="1">
               <w:r>
                 <w:rPr>
-                  <w:rStyle w:val="Hipervnculo"/>
+                  <w:rStyle w:val="Hyperlink"/>
                   <w:b/>
                   <w:sz w:val="19"/>
                   <w:szCs w:val="19"/>
                   <w:u w:color="0563C1"/>
                 </w:rPr>
-                <w:t>http://din</w:t>
-              </w:r>
-              <w:r>
-                <w:rPr>
-                  <w:rStyle w:val="Hipervnculo"/>
-                  <w:b/>
-                  <w:sz w:val="19"/>
-                  <w:szCs w:val="19"/>
-                  <w:u w:color="0563C1"/>
-                </w:rPr>
-                <w:t>e</w:t>
-              </w:r>
-              <w:r>
-                <w:rPr>
-                  <w:rStyle w:val="Hipervnculo"/>
-                  <w:b/>
-                  <w:sz w:val="19"/>
-                  <w:szCs w:val="19"/>
-                  <w:u w:color="0563C1"/>
-                </w:rPr>
-                <w:t>rosegurohf2.com</w:t>
+                <w:t>http://dinerosegurohf.com</w:t>
               </w:r>
             </w:hyperlink>
             <w:hyperlink r:id="rId15"/>
@@ -2187,7 +2310,7 @@
     </w:p>
     <w:p>
       <w:pPr>
-        <w:pStyle w:val="Puesto"/>
+        <w:pStyle w:val="Title"/>
       </w:pPr>
       <w:bookmarkStart w:id="1" w:name="_Toc521438589"/>
       <w:bookmarkStart w:id="2" w:name="_Toc521442416"/>
@@ -2222,9 +2345,29 @@
       <w:hyperlink r:id="rId16" w:history="1">
         <w:r>
           <w:rPr>
-            <w:rStyle w:val="Hipervnculo"/>
+            <w:rStyle w:val="Hyperlink"/>
           </w:rPr>
-          <w:t>http://api.test.dinerosegurohf.com/deposit/name/</w:t>
+          <w:t>[</w:t>
+        </w:r>
+        <w:proofErr w:type="spellStart"/>
+        <w:r>
+          <w:rPr>
+            <w:rStyle w:val="Hyperlink"/>
+          </w:rPr>
+          <w:t>url</w:t>
+        </w:r>
+        <w:proofErr w:type="spellEnd"/>
+        <w:r>
+          <w:rPr>
+            <w:rStyle w:val="Hyperlink"/>
+          </w:rPr>
+          <w:t>]</w:t>
+        </w:r>
+        <w:r>
+          <w:rPr>
+            <w:rStyle w:val="Hyperlink"/>
+          </w:rPr>
+          <w:t>/deposit/name/</w:t>
         </w:r>
       </w:hyperlink>
     </w:p>
@@ -2240,7 +2383,7 @@
     </w:p>
     <w:tbl>
       <w:tblPr>
-        <w:tblStyle w:val="Tabladecuadrcula4-nfasis5"/>
+        <w:tblStyle w:val="GridTable4-Accent5"/>
         <w:tblW w:w="8145" w:type="dxa"/>
         <w:tblLook w:val="04A0" w:firstRow="1" w:lastRow="0" w:firstColumn="1" w:lastColumn="0" w:noHBand="0" w:noVBand="1"/>
       </w:tblPr>
@@ -2317,6 +2460,7 @@
                 <w:szCs w:val="19"/>
               </w:rPr>
             </w:pPr>
+            <w:proofErr w:type="spellStart"/>
             <w:r>
               <w:rPr>
                 <w:sz w:val="19"/>
@@ -2324,6 +2468,7 @@
               </w:rPr>
               <w:t>auth</w:t>
             </w:r>
+            <w:proofErr w:type="spellEnd"/>
           </w:p>
         </w:tc>
         <w:tc>
@@ -2364,6 +2509,7 @@
                 <w:szCs w:val="19"/>
               </w:rPr>
             </w:pPr>
+            <w:proofErr w:type="spellStart"/>
             <w:r>
               <w:rPr>
                 <w:sz w:val="19"/>
@@ -2371,6 +2517,7 @@
               </w:rPr>
               <w:t>merchant_user</w:t>
             </w:r>
+            <w:proofErr w:type="spellEnd"/>
           </w:p>
         </w:tc>
         <w:tc>
@@ -2412,6 +2559,7 @@
                 <w:szCs w:val="19"/>
               </w:rPr>
             </w:pPr>
+            <w:proofErr w:type="spellStart"/>
             <w:r>
               <w:rPr>
                 <w:sz w:val="19"/>
@@ -2419,6 +2567,7 @@
               </w:rPr>
               <w:t>api_user</w:t>
             </w:r>
+            <w:proofErr w:type="spellEnd"/>
           </w:p>
         </w:tc>
         <w:tc>
@@ -2459,6 +2608,7 @@
                 <w:szCs w:val="19"/>
               </w:rPr>
             </w:pPr>
+            <w:proofErr w:type="spellStart"/>
             <w:r>
               <w:rPr>
                 <w:sz w:val="19"/>
@@ -2466,6 +2616,7 @@
               </w:rPr>
               <w:t>api_pass</w:t>
             </w:r>
+            <w:proofErr w:type="spellEnd"/>
           </w:p>
         </w:tc>
         <w:tc>
@@ -2535,6 +2686,7 @@
                 <w:szCs w:val="19"/>
               </w:rPr>
             </w:pPr>
+            <w:proofErr w:type="spellStart"/>
             <w:r>
               <w:rPr>
                 <w:sz w:val="19"/>
@@ -2542,6 +2694,7 @@
               </w:rPr>
               <w:t>json|xml</w:t>
             </w:r>
+            <w:proofErr w:type="spellEnd"/>
           </w:p>
         </w:tc>
       </w:tr>
@@ -2609,6 +2762,7 @@
                 <w:szCs w:val="19"/>
               </w:rPr>
             </w:pPr>
+            <w:proofErr w:type="spellStart"/>
             <w:r>
               <w:rPr>
                 <w:sz w:val="19"/>
@@ -2616,6 +2770,7 @@
               </w:rPr>
               <w:t>uid</w:t>
             </w:r>
+            <w:proofErr w:type="spellEnd"/>
           </w:p>
         </w:tc>
         <w:tc>
@@ -2704,6 +2859,7 @@
                 <w:szCs w:val="19"/>
               </w:rPr>
             </w:pPr>
+            <w:proofErr w:type="spellStart"/>
             <w:r>
               <w:rPr>
                 <w:sz w:val="19"/>
@@ -2711,6 +2867,7 @@
               </w:rPr>
               <w:t>last_name</w:t>
             </w:r>
+            <w:proofErr w:type="spellEnd"/>
           </w:p>
         </w:tc>
         <w:tc>
@@ -2955,6 +3112,7 @@
                 <w:szCs w:val="19"/>
               </w:rPr>
             </w:pPr>
+            <w:proofErr w:type="spellStart"/>
             <w:r>
               <w:rPr>
                 <w:sz w:val="19"/>
@@ -2962,6 +3120,7 @@
               </w:rPr>
               <w:t>merchantId</w:t>
             </w:r>
+            <w:proofErr w:type="spellEnd"/>
           </w:p>
         </w:tc>
         <w:tc>
@@ -3008,7 +3167,7 @@
     <w:p/>
     <w:tbl>
       <w:tblPr>
-        <w:tblStyle w:val="Tabladecuadrcula4-nfasis5"/>
+        <w:tblStyle w:val="GridTable4-Accent5"/>
         <w:tblW w:w="8145" w:type="dxa"/>
         <w:tblLook w:val="04A0" w:firstRow="1" w:lastRow="0" w:firstColumn="1" w:lastColumn="0" w:noHBand="0" w:noVBand="1"/>
       </w:tblPr>
@@ -3384,6 +3543,7 @@
                 <w:szCs w:val="19"/>
               </w:rPr>
             </w:pPr>
+            <w:proofErr w:type="spellStart"/>
             <w:r>
               <w:rPr>
                 <w:sz w:val="19"/>
@@ -3391,6 +3551,7 @@
               </w:rPr>
               <w:t>merchantId</w:t>
             </w:r>
+            <w:proofErr w:type="spellEnd"/>
           </w:p>
         </w:tc>
         <w:tc>
@@ -3474,19 +3635,21 @@
       <w:r>
         <w:br w:type="page"/>
       </w:r>
+      <w:bookmarkStart w:id="3" w:name="_GoBack"/>
+      <w:bookmarkEnd w:id="3"/>
     </w:p>
     <w:p>
       <w:pPr>
-        <w:pStyle w:val="Puesto"/>
+        <w:pStyle w:val="Title"/>
       </w:pPr>
-      <w:bookmarkStart w:id="3" w:name="_Toc521438590"/>
-      <w:bookmarkStart w:id="4" w:name="_Toc521442417"/>
+      <w:bookmarkStart w:id="4" w:name="_Toc521438590"/>
+      <w:bookmarkStart w:id="5" w:name="_Toc521442417"/>
       <w:r>
         <w:lastRenderedPageBreak/>
         <w:t>Service: Get a new sender</w:t>
       </w:r>
-      <w:bookmarkEnd w:id="3"/>
       <w:bookmarkEnd w:id="4"/>
+      <w:bookmarkEnd w:id="5"/>
     </w:p>
     <w:p>
       <w:pPr>
@@ -3512,9 +3675,29 @@
       <w:hyperlink r:id="rId17" w:history="1">
         <w:r>
           <w:rPr>
-            <w:rStyle w:val="Hipervnculo"/>
+            <w:rStyle w:val="Hyperlink"/>
           </w:rPr>
-          <w:t>http://api.test.dinerosegurohf.com/withdraw/sender/</w:t>
+          <w:t>[</w:t>
+        </w:r>
+        <w:proofErr w:type="spellStart"/>
+        <w:r>
+          <w:rPr>
+            <w:rStyle w:val="Hyperlink"/>
+          </w:rPr>
+          <w:t>url</w:t>
+        </w:r>
+        <w:proofErr w:type="spellEnd"/>
+        <w:r>
+          <w:rPr>
+            <w:rStyle w:val="Hyperlink"/>
+          </w:rPr>
+          <w:t>]</w:t>
+        </w:r>
+        <w:r>
+          <w:rPr>
+            <w:rStyle w:val="Hyperlink"/>
+          </w:rPr>
+          <w:t>/withdraw/sender/</w:t>
         </w:r>
       </w:hyperlink>
     </w:p>
@@ -3530,7 +3713,7 @@
     </w:p>
     <w:tbl>
       <w:tblPr>
-        <w:tblStyle w:val="Tabladecuadrcula4-nfasis5"/>
+        <w:tblStyle w:val="GridTable4-Accent5"/>
         <w:tblW w:w="8145" w:type="dxa"/>
         <w:tblLook w:val="04A0" w:firstRow="1" w:lastRow="0" w:firstColumn="1" w:lastColumn="0" w:noHBand="0" w:noVBand="1"/>
       </w:tblPr>
@@ -3607,6 +3790,7 @@
                 <w:szCs w:val="19"/>
               </w:rPr>
             </w:pPr>
+            <w:proofErr w:type="spellStart"/>
             <w:r>
               <w:rPr>
                 <w:sz w:val="19"/>
@@ -3614,6 +3798,7 @@
               </w:rPr>
               <w:t>auth</w:t>
             </w:r>
+            <w:proofErr w:type="spellEnd"/>
           </w:p>
         </w:tc>
         <w:tc>
@@ -3654,6 +3839,7 @@
                 <w:szCs w:val="19"/>
               </w:rPr>
             </w:pPr>
+            <w:proofErr w:type="spellStart"/>
             <w:r>
               <w:rPr>
                 <w:sz w:val="19"/>
@@ -3661,6 +3847,7 @@
               </w:rPr>
               <w:t>merchant_user</w:t>
             </w:r>
+            <w:proofErr w:type="spellEnd"/>
           </w:p>
         </w:tc>
         <w:tc>
@@ -3702,6 +3889,7 @@
                 <w:szCs w:val="19"/>
               </w:rPr>
             </w:pPr>
+            <w:proofErr w:type="spellStart"/>
             <w:r>
               <w:rPr>
                 <w:sz w:val="19"/>
@@ -3709,6 +3897,7 @@
               </w:rPr>
               <w:t>api_user</w:t>
             </w:r>
+            <w:proofErr w:type="spellEnd"/>
           </w:p>
         </w:tc>
         <w:tc>
@@ -3749,6 +3938,7 @@
                 <w:szCs w:val="19"/>
               </w:rPr>
             </w:pPr>
+            <w:proofErr w:type="spellStart"/>
             <w:r>
               <w:rPr>
                 <w:sz w:val="19"/>
@@ -3756,6 +3946,7 @@
               </w:rPr>
               <w:t>api_pass</w:t>
             </w:r>
+            <w:proofErr w:type="spellEnd"/>
           </w:p>
         </w:tc>
         <w:tc>
@@ -3818,6 +4009,7 @@
                 <w:szCs w:val="19"/>
               </w:rPr>
             </w:pPr>
+            <w:proofErr w:type="spellStart"/>
             <w:r>
               <w:rPr>
                 <w:sz w:val="19"/>
@@ -3825,6 +4017,7 @@
               </w:rPr>
               <w:t>json|xml</w:t>
             </w:r>
+            <w:proofErr w:type="spellEnd"/>
           </w:p>
         </w:tc>
       </w:tr>
@@ -3892,6 +4085,7 @@
                 <w:szCs w:val="19"/>
               </w:rPr>
             </w:pPr>
+            <w:proofErr w:type="spellStart"/>
             <w:r>
               <w:rPr>
                 <w:sz w:val="19"/>
@@ -3899,6 +4093,7 @@
               </w:rPr>
               <w:t>uid</w:t>
             </w:r>
+            <w:proofErr w:type="spellEnd"/>
           </w:p>
         </w:tc>
         <w:tc>
@@ -3987,6 +4182,7 @@
                 <w:szCs w:val="19"/>
               </w:rPr>
             </w:pPr>
+            <w:proofErr w:type="spellStart"/>
             <w:r>
               <w:rPr>
                 <w:sz w:val="19"/>
@@ -3994,6 +4190,7 @@
               </w:rPr>
               <w:t>last_name</w:t>
             </w:r>
+            <w:proofErr w:type="spellEnd"/>
           </w:p>
         </w:tc>
         <w:tc>
@@ -4238,6 +4435,7 @@
                 <w:szCs w:val="19"/>
               </w:rPr>
             </w:pPr>
+            <w:proofErr w:type="spellStart"/>
             <w:r>
               <w:rPr>
                 <w:sz w:val="19"/>
@@ -4245,6 +4443,7 @@
               </w:rPr>
               <w:t>merchantId</w:t>
             </w:r>
+            <w:proofErr w:type="spellEnd"/>
           </w:p>
         </w:tc>
         <w:tc>
@@ -4291,7 +4490,7 @@
     <w:p/>
     <w:tbl>
       <w:tblPr>
-        <w:tblStyle w:val="Tabladecuadrcula4-nfasis5"/>
+        <w:tblStyle w:val="GridTable4-Accent5"/>
         <w:tblW w:w="8145" w:type="dxa"/>
         <w:tblLook w:val="04A0" w:firstRow="1" w:lastRow="0" w:firstColumn="1" w:lastColumn="0" w:noHBand="0" w:noVBand="1"/>
       </w:tblPr>
@@ -4616,16 +4815,16 @@
     </w:p>
     <w:p>
       <w:pPr>
-        <w:pStyle w:val="Puesto"/>
+        <w:pStyle w:val="Title"/>
       </w:pPr>
-      <w:bookmarkStart w:id="5" w:name="_Toc521438591"/>
-      <w:bookmarkStart w:id="6" w:name="_Toc521442418"/>
+      <w:bookmarkStart w:id="6" w:name="_Toc521438591"/>
+      <w:bookmarkStart w:id="7" w:name="_Toc521442418"/>
       <w:r>
         <w:lastRenderedPageBreak/>
         <w:t>Service: Confirm transaction</w:t>
       </w:r>
-      <w:bookmarkEnd w:id="5"/>
       <w:bookmarkEnd w:id="6"/>
+      <w:bookmarkEnd w:id="7"/>
     </w:p>
     <w:p>
       <w:pPr>
@@ -4651,9 +4850,29 @@
       <w:hyperlink r:id="rId18" w:history="1">
         <w:r>
           <w:rPr>
-            <w:rStyle w:val="Hipervnculo"/>
+            <w:rStyle w:val="Hyperlink"/>
           </w:rPr>
-          <w:t>http://api.test.dinerosegurohf.com/deposit/confirm/</w:t>
+          <w:t>[</w:t>
+        </w:r>
+        <w:proofErr w:type="spellStart"/>
+        <w:r>
+          <w:rPr>
+            <w:rStyle w:val="Hyperlink"/>
+          </w:rPr>
+          <w:t>url</w:t>
+        </w:r>
+        <w:proofErr w:type="spellEnd"/>
+        <w:r>
+          <w:rPr>
+            <w:rStyle w:val="Hyperlink"/>
+          </w:rPr>
+          <w:t>]</w:t>
+        </w:r>
+        <w:r>
+          <w:rPr>
+            <w:rStyle w:val="Hyperlink"/>
+          </w:rPr>
+          <w:t>/deposit/confirm/</w:t>
         </w:r>
       </w:hyperlink>
     </w:p>
@@ -4669,7 +4888,7 @@
     </w:p>
     <w:tbl>
       <w:tblPr>
-        <w:tblStyle w:val="Tabladecuadrcula4-nfasis5"/>
+        <w:tblStyle w:val="GridTable4-Accent5"/>
         <w:tblW w:w="8145" w:type="dxa"/>
         <w:tblLook w:val="04A0" w:firstRow="1" w:lastRow="0" w:firstColumn="1" w:lastColumn="0" w:noHBand="0" w:noVBand="1"/>
       </w:tblPr>
@@ -4750,6 +4969,7 @@
                 <w:szCs w:val="19"/>
               </w:rPr>
             </w:pPr>
+            <w:proofErr w:type="spellStart"/>
             <w:r>
               <w:rPr>
                 <w:sz w:val="19"/>
@@ -4757,6 +4977,7 @@
               </w:rPr>
               <w:t>auth</w:t>
             </w:r>
+            <w:proofErr w:type="spellEnd"/>
           </w:p>
         </w:tc>
         <w:tc>
@@ -4797,6 +5018,7 @@
                 <w:szCs w:val="19"/>
               </w:rPr>
             </w:pPr>
+            <w:proofErr w:type="spellStart"/>
             <w:r>
               <w:rPr>
                 <w:sz w:val="19"/>
@@ -4804,6 +5026,7 @@
               </w:rPr>
               <w:t>merchant_user</w:t>
             </w:r>
+            <w:proofErr w:type="spellEnd"/>
           </w:p>
         </w:tc>
         <w:tc>
@@ -4845,6 +5068,7 @@
                 <w:szCs w:val="19"/>
               </w:rPr>
             </w:pPr>
+            <w:proofErr w:type="spellStart"/>
             <w:r>
               <w:rPr>
                 <w:sz w:val="19"/>
@@ -4852,6 +5076,7 @@
               </w:rPr>
               <w:t>api_user</w:t>
             </w:r>
+            <w:proofErr w:type="spellEnd"/>
           </w:p>
         </w:tc>
         <w:tc>
@@ -4892,6 +5117,7 @@
                 <w:szCs w:val="19"/>
               </w:rPr>
             </w:pPr>
+            <w:proofErr w:type="spellStart"/>
             <w:r>
               <w:rPr>
                 <w:sz w:val="19"/>
@@ -4899,6 +5125,7 @@
               </w:rPr>
               <w:t>api_pass</w:t>
             </w:r>
+            <w:proofErr w:type="spellEnd"/>
           </w:p>
         </w:tc>
         <w:tc>
@@ -4961,6 +5188,7 @@
                 <w:szCs w:val="19"/>
               </w:rPr>
             </w:pPr>
+            <w:proofErr w:type="spellStart"/>
             <w:r>
               <w:rPr>
                 <w:sz w:val="19"/>
@@ -4968,6 +5196,7 @@
               </w:rPr>
               <w:t>json|xml</w:t>
             </w:r>
+            <w:proofErr w:type="spellEnd"/>
           </w:p>
         </w:tc>
       </w:tr>
@@ -5035,6 +5264,7 @@
                 <w:szCs w:val="19"/>
               </w:rPr>
             </w:pPr>
+            <w:proofErr w:type="spellStart"/>
             <w:r>
               <w:rPr>
                 <w:sz w:val="19"/>
@@ -5042,6 +5272,7 @@
               </w:rPr>
               <w:t>uid</w:t>
             </w:r>
+            <w:proofErr w:type="spellEnd"/>
           </w:p>
         </w:tc>
         <w:tc>
@@ -5082,6 +5313,7 @@
                 <w:szCs w:val="19"/>
               </w:rPr>
             </w:pPr>
+            <w:proofErr w:type="spellStart"/>
             <w:r>
               <w:rPr>
                 <w:sz w:val="19"/>
@@ -5089,6 +5321,7 @@
               </w:rPr>
               <w:t>first_name</w:t>
             </w:r>
+            <w:proofErr w:type="spellEnd"/>
           </w:p>
         </w:tc>
         <w:tc>
@@ -5130,6 +5363,7 @@
                 <w:szCs w:val="19"/>
               </w:rPr>
             </w:pPr>
+            <w:proofErr w:type="spellStart"/>
             <w:r>
               <w:rPr>
                 <w:sz w:val="19"/>
@@ -5137,6 +5371,7 @@
               </w:rPr>
               <w:t>last_name</w:t>
             </w:r>
+            <w:proofErr w:type="spellEnd"/>
           </w:p>
         </w:tc>
         <w:tc>
@@ -5320,6 +5555,7 @@
                 <w:szCs w:val="19"/>
               </w:rPr>
             </w:pPr>
+            <w:proofErr w:type="spellStart"/>
             <w:r>
               <w:rPr>
                 <w:sz w:val="19"/>
@@ -5327,6 +5563,7 @@
               </w:rPr>
               <w:t>transaction_id</w:t>
             </w:r>
+            <w:proofErr w:type="spellEnd"/>
           </w:p>
         </w:tc>
         <w:tc>
@@ -5367,6 +5604,7 @@
                 <w:szCs w:val="19"/>
               </w:rPr>
             </w:pPr>
+            <w:proofErr w:type="spellStart"/>
             <w:r>
               <w:rPr>
                 <w:sz w:val="19"/>
@@ -5374,6 +5612,7 @@
               </w:rPr>
               <w:t>control_number</w:t>
             </w:r>
+            <w:proofErr w:type="spellEnd"/>
           </w:p>
         </w:tc>
         <w:tc>
@@ -5455,7 +5694,7 @@
     <w:p/>
     <w:tbl>
       <w:tblPr>
-        <w:tblStyle w:val="Tabladecuadrcula4-nfasis5"/>
+        <w:tblStyle w:val="GridTable4-Accent5"/>
         <w:tblW w:w="8145" w:type="dxa"/>
         <w:tblLook w:val="04A0" w:firstRow="1" w:lastRow="0" w:firstColumn="1" w:lastColumn="0" w:noHBand="0" w:noVBand="1"/>
       </w:tblPr>
@@ -5733,16 +5972,16 @@
     </w:p>
     <w:p>
       <w:pPr>
-        <w:pStyle w:val="Puesto"/>
+        <w:pStyle w:val="Title"/>
       </w:pPr>
-      <w:bookmarkStart w:id="7" w:name="_Toc521438593"/>
-      <w:bookmarkStart w:id="8" w:name="_Toc521442419"/>
+      <w:bookmarkStart w:id="8" w:name="_Toc521438593"/>
+      <w:bookmarkStart w:id="9" w:name="_Toc521442419"/>
       <w:r>
         <w:lastRenderedPageBreak/>
         <w:t>Service: Resubmit transaction</w:t>
       </w:r>
-      <w:bookmarkEnd w:id="7"/>
       <w:bookmarkEnd w:id="8"/>
+      <w:bookmarkEnd w:id="9"/>
     </w:p>
     <w:p>
       <w:pPr>
@@ -5768,9 +6007,29 @@
       <w:hyperlink r:id="rId19" w:history="1">
         <w:r>
           <w:rPr>
-            <w:rStyle w:val="Hipervnculo"/>
+            <w:rStyle w:val="Hyperlink"/>
           </w:rPr>
-          <w:t>http://api.test.dinerosegurohf.com/deposit/confirm/</w:t>
+          <w:t>[</w:t>
+        </w:r>
+        <w:proofErr w:type="spellStart"/>
+        <w:r>
+          <w:rPr>
+            <w:rStyle w:val="Hyperlink"/>
+          </w:rPr>
+          <w:t>url</w:t>
+        </w:r>
+        <w:proofErr w:type="spellEnd"/>
+        <w:r>
+          <w:rPr>
+            <w:rStyle w:val="Hyperlink"/>
+          </w:rPr>
+          <w:t>]</w:t>
+        </w:r>
+        <w:r>
+          <w:rPr>
+            <w:rStyle w:val="Hyperlink"/>
+          </w:rPr>
+          <w:t>/deposit/confirm/</w:t>
         </w:r>
       </w:hyperlink>
     </w:p>
@@ -5782,7 +6041,7 @@
     </w:p>
     <w:tbl>
       <w:tblPr>
-        <w:tblStyle w:val="Tabladecuadrcula4-nfasis5"/>
+        <w:tblStyle w:val="GridTable4-Accent5"/>
         <w:tblW w:w="8145" w:type="dxa"/>
         <w:tblLook w:val="04A0" w:firstRow="1" w:lastRow="0" w:firstColumn="1" w:lastColumn="0" w:noHBand="0" w:noVBand="1"/>
       </w:tblPr>
@@ -5859,6 +6118,7 @@
                 <w:szCs w:val="19"/>
               </w:rPr>
             </w:pPr>
+            <w:proofErr w:type="spellStart"/>
             <w:r>
               <w:rPr>
                 <w:sz w:val="19"/>
@@ -5866,6 +6126,7 @@
               </w:rPr>
               <w:t>auth</w:t>
             </w:r>
+            <w:proofErr w:type="spellEnd"/>
           </w:p>
         </w:tc>
         <w:tc>
@@ -5906,6 +6167,7 @@
                 <w:szCs w:val="19"/>
               </w:rPr>
             </w:pPr>
+            <w:proofErr w:type="spellStart"/>
             <w:r>
               <w:rPr>
                 <w:sz w:val="19"/>
@@ -5913,6 +6175,7 @@
               </w:rPr>
               <w:t>merchant_user</w:t>
             </w:r>
+            <w:proofErr w:type="spellEnd"/>
           </w:p>
         </w:tc>
         <w:tc>
@@ -5954,6 +6217,7 @@
                 <w:szCs w:val="19"/>
               </w:rPr>
             </w:pPr>
+            <w:proofErr w:type="spellStart"/>
             <w:r>
               <w:rPr>
                 <w:sz w:val="19"/>
@@ -5961,6 +6225,7 @@
               </w:rPr>
               <w:t>api_user</w:t>
             </w:r>
+            <w:proofErr w:type="spellEnd"/>
           </w:p>
         </w:tc>
         <w:tc>
@@ -6001,6 +6266,7 @@
                 <w:szCs w:val="19"/>
               </w:rPr>
             </w:pPr>
+            <w:proofErr w:type="spellStart"/>
             <w:r>
               <w:rPr>
                 <w:sz w:val="19"/>
@@ -6008,6 +6274,7 @@
               </w:rPr>
               <w:t>api_pass</w:t>
             </w:r>
+            <w:proofErr w:type="spellEnd"/>
           </w:p>
         </w:tc>
         <w:tc>
@@ -6070,6 +6337,7 @@
                 <w:szCs w:val="19"/>
               </w:rPr>
             </w:pPr>
+            <w:proofErr w:type="spellStart"/>
             <w:r>
               <w:rPr>
                 <w:sz w:val="19"/>
@@ -6077,6 +6345,7 @@
               </w:rPr>
               <w:t>json|xml</w:t>
             </w:r>
+            <w:proofErr w:type="spellEnd"/>
           </w:p>
         </w:tc>
       </w:tr>
@@ -6144,6 +6413,7 @@
                 <w:szCs w:val="19"/>
               </w:rPr>
             </w:pPr>
+            <w:proofErr w:type="spellStart"/>
             <w:r>
               <w:rPr>
                 <w:sz w:val="19"/>
@@ -6151,6 +6421,7 @@
               </w:rPr>
               <w:t>uid</w:t>
             </w:r>
+            <w:proofErr w:type="spellEnd"/>
           </w:p>
         </w:tc>
         <w:tc>
@@ -6191,6 +6462,7 @@
                 <w:szCs w:val="19"/>
               </w:rPr>
             </w:pPr>
+            <w:proofErr w:type="spellStart"/>
             <w:r>
               <w:rPr>
                 <w:sz w:val="19"/>
@@ -6198,6 +6470,7 @@
               </w:rPr>
               <w:t>first_name</w:t>
             </w:r>
+            <w:proofErr w:type="spellEnd"/>
           </w:p>
         </w:tc>
         <w:tc>
@@ -6239,6 +6512,7 @@
                 <w:szCs w:val="19"/>
               </w:rPr>
             </w:pPr>
+            <w:proofErr w:type="spellStart"/>
             <w:r>
               <w:rPr>
                 <w:sz w:val="19"/>
@@ -6246,6 +6520,7 @@
               </w:rPr>
               <w:t>last_name</w:t>
             </w:r>
+            <w:proofErr w:type="spellEnd"/>
           </w:p>
         </w:tc>
         <w:tc>
@@ -6429,6 +6704,7 @@
                 <w:szCs w:val="19"/>
               </w:rPr>
             </w:pPr>
+            <w:proofErr w:type="spellStart"/>
             <w:r>
               <w:rPr>
                 <w:sz w:val="19"/>
@@ -6436,6 +6712,7 @@
               </w:rPr>
               <w:t>transaction_id</w:t>
             </w:r>
+            <w:proofErr w:type="spellEnd"/>
           </w:p>
         </w:tc>
         <w:tc>
@@ -6476,6 +6753,7 @@
                 <w:szCs w:val="19"/>
               </w:rPr>
             </w:pPr>
+            <w:proofErr w:type="spellStart"/>
             <w:r>
               <w:rPr>
                 <w:sz w:val="19"/>
@@ -6483,6 +6761,7 @@
               </w:rPr>
               <w:t>control_number</w:t>
             </w:r>
+            <w:proofErr w:type="spellEnd"/>
           </w:p>
         </w:tc>
         <w:tc>
@@ -6566,7 +6845,7 @@
     <w:p/>
     <w:tbl>
       <w:tblPr>
-        <w:tblStyle w:val="Tabladecuadrcula4-nfasis5"/>
+        <w:tblStyle w:val="GridTable4-Accent5"/>
         <w:tblW w:w="8145" w:type="dxa"/>
         <w:tblLook w:val="04A0" w:firstRow="1" w:lastRow="0" w:firstColumn="1" w:lastColumn="0" w:noHBand="0" w:noVBand="1"/>
       </w:tblPr>
@@ -6843,16 +7122,16 @@
     </w:p>
     <w:p>
       <w:pPr>
-        <w:pStyle w:val="Puesto"/>
+        <w:pStyle w:val="Title"/>
       </w:pPr>
-      <w:bookmarkStart w:id="9" w:name="_Toc521438592"/>
-      <w:bookmarkStart w:id="10" w:name="_Toc521442420"/>
+      <w:bookmarkStart w:id="10" w:name="_Toc521438592"/>
+      <w:bookmarkStart w:id="11" w:name="_Toc521442420"/>
       <w:r>
         <w:lastRenderedPageBreak/>
         <w:t>Service: Get transaction information</w:t>
       </w:r>
-      <w:bookmarkEnd w:id="9"/>
       <w:bookmarkEnd w:id="10"/>
+      <w:bookmarkEnd w:id="11"/>
     </w:p>
     <w:p>
       <w:pPr>
@@ -6878,9 +7157,43 @@
       <w:hyperlink r:id="rId20" w:history="1">
         <w:r>
           <w:rPr>
-            <w:rStyle w:val="Hipervnculo"/>
+            <w:rStyle w:val="Hyperlink"/>
           </w:rPr>
-          <w:t>http://api.test.dinerosegurohf.com/[deposit|withdraw]/information/</w:t>
+          <w:t>[</w:t>
+        </w:r>
+        <w:proofErr w:type="spellStart"/>
+        <w:r>
+          <w:rPr>
+            <w:rStyle w:val="Hyperlink"/>
+          </w:rPr>
+          <w:t>url</w:t>
+        </w:r>
+        <w:proofErr w:type="spellEnd"/>
+        <w:r>
+          <w:rPr>
+            <w:rStyle w:val="Hyperlink"/>
+          </w:rPr>
+          <w:t>]</w:t>
+        </w:r>
+        <w:r>
+          <w:rPr>
+            <w:rStyle w:val="Hyperlink"/>
+          </w:rPr>
+          <w:t>/[</w:t>
+        </w:r>
+        <w:proofErr w:type="spellStart"/>
+        <w:r>
+          <w:rPr>
+            <w:rStyle w:val="Hyperlink"/>
+          </w:rPr>
+          <w:t>deposit|withdraw</w:t>
+        </w:r>
+        <w:proofErr w:type="spellEnd"/>
+        <w:r>
+          <w:rPr>
+            <w:rStyle w:val="Hyperlink"/>
+          </w:rPr>
+          <w:t>]/information/</w:t>
         </w:r>
       </w:hyperlink>
     </w:p>
@@ -6896,7 +7209,7 @@
     </w:p>
     <w:tbl>
       <w:tblPr>
-        <w:tblStyle w:val="Tabladecuadrcula4-nfasis5"/>
+        <w:tblStyle w:val="GridTable4-Accent5"/>
         <w:tblW w:w="8145" w:type="dxa"/>
         <w:tblLook w:val="04A0" w:firstRow="1" w:lastRow="0" w:firstColumn="1" w:lastColumn="0" w:noHBand="0" w:noVBand="1"/>
       </w:tblPr>
@@ -6973,6 +7286,7 @@
                 <w:szCs w:val="19"/>
               </w:rPr>
             </w:pPr>
+            <w:proofErr w:type="spellStart"/>
             <w:r>
               <w:rPr>
                 <w:sz w:val="19"/>
@@ -6980,6 +7294,7 @@
               </w:rPr>
               <w:t>auth</w:t>
             </w:r>
+            <w:proofErr w:type="spellEnd"/>
           </w:p>
         </w:tc>
         <w:tc>
@@ -7020,6 +7335,7 @@
                 <w:szCs w:val="19"/>
               </w:rPr>
             </w:pPr>
+            <w:proofErr w:type="spellStart"/>
             <w:r>
               <w:rPr>
                 <w:sz w:val="19"/>
@@ -7027,6 +7343,7 @@
               </w:rPr>
               <w:t>merchant_user</w:t>
             </w:r>
+            <w:proofErr w:type="spellEnd"/>
           </w:p>
         </w:tc>
         <w:tc>
@@ -7068,6 +7385,7 @@
                 <w:szCs w:val="19"/>
               </w:rPr>
             </w:pPr>
+            <w:proofErr w:type="spellStart"/>
             <w:r>
               <w:rPr>
                 <w:sz w:val="19"/>
@@ -7075,6 +7393,7 @@
               </w:rPr>
               <w:t>api_user</w:t>
             </w:r>
+            <w:proofErr w:type="spellEnd"/>
           </w:p>
         </w:tc>
         <w:tc>
@@ -7115,6 +7434,7 @@
                 <w:szCs w:val="19"/>
               </w:rPr>
             </w:pPr>
+            <w:proofErr w:type="spellStart"/>
             <w:r>
               <w:rPr>
                 <w:sz w:val="19"/>
@@ -7122,6 +7442,7 @@
               </w:rPr>
               <w:t>api_pass</w:t>
             </w:r>
+            <w:proofErr w:type="spellEnd"/>
           </w:p>
         </w:tc>
         <w:tc>
@@ -7184,6 +7505,7 @@
                 <w:szCs w:val="19"/>
               </w:rPr>
             </w:pPr>
+            <w:proofErr w:type="spellStart"/>
             <w:r>
               <w:rPr>
                 <w:sz w:val="19"/>
@@ -7191,6 +7513,7 @@
               </w:rPr>
               <w:t>json|xml</w:t>
             </w:r>
+            <w:proofErr w:type="spellEnd"/>
           </w:p>
         </w:tc>
       </w:tr>
@@ -7210,6 +7533,7 @@
                 <w:szCs w:val="19"/>
               </w:rPr>
             </w:pPr>
+            <w:proofErr w:type="spellStart"/>
             <w:r>
               <w:rPr>
                 <w:sz w:val="19"/>
@@ -7217,6 +7541,7 @@
               </w:rPr>
               <w:t>transaction_id</w:t>
             </w:r>
+            <w:proofErr w:type="spellEnd"/>
           </w:p>
         </w:tc>
         <w:tc>
@@ -7264,7 +7589,7 @@
     <w:p/>
     <w:tbl>
       <w:tblPr>
-        <w:tblStyle w:val="Tabladecuadrcula4-nfasis5"/>
+        <w:tblStyle w:val="GridTable4-Accent5"/>
         <w:tblW w:w="8145" w:type="dxa"/>
         <w:tblLook w:val="04A0" w:firstRow="1" w:lastRow="0" w:firstColumn="1" w:lastColumn="0" w:noHBand="0" w:noVBand="1"/>
       </w:tblPr>
@@ -7590,20 +7915,20 @@
     </w:p>
     <w:p>
       <w:pPr>
-        <w:pStyle w:val="Puesto"/>
+        <w:pStyle w:val="Title"/>
       </w:pPr>
-      <w:bookmarkStart w:id="11" w:name="_Toc521438594"/>
-      <w:bookmarkStart w:id="12" w:name="_Toc521442421"/>
+      <w:bookmarkStart w:id="12" w:name="_Toc521438594"/>
+      <w:bookmarkStart w:id="13" w:name="_Toc521442421"/>
       <w:r>
         <w:lastRenderedPageBreak/>
         <w:t>Transaction status codes</w:t>
       </w:r>
-      <w:bookmarkEnd w:id="11"/>
       <w:bookmarkEnd w:id="12"/>
+      <w:bookmarkEnd w:id="13"/>
     </w:p>
     <w:tbl>
       <w:tblPr>
-        <w:tblStyle w:val="Tabladecuadrcula4-nfasis5"/>
+        <w:tblStyle w:val="GridTable4-Accent5"/>
         <w:tblW w:w="8181" w:type="dxa"/>
         <w:tblLook w:val="04A0" w:firstRow="1" w:lastRow="0" w:firstColumn="1" w:lastColumn="0" w:noHBand="0" w:noVBand="1"/>
       </w:tblPr>
@@ -7960,20 +8285,20 @@
     <w:p/>
     <w:p>
       <w:pPr>
-        <w:pStyle w:val="Puesto"/>
+        <w:pStyle w:val="Title"/>
       </w:pPr>
-      <w:bookmarkStart w:id="13" w:name="_Toc521438595"/>
-      <w:bookmarkStart w:id="14" w:name="_Toc521442422"/>
+      <w:bookmarkStart w:id="14" w:name="_Toc521438595"/>
+      <w:bookmarkStart w:id="15" w:name="_Toc521442422"/>
       <w:r>
         <w:t>Transaction error codes</w:t>
       </w:r>
-      <w:bookmarkEnd w:id="13"/>
       <w:bookmarkEnd w:id="14"/>
+      <w:bookmarkEnd w:id="15"/>
     </w:p>
     <w:p/>
     <w:tbl>
       <w:tblPr>
-        <w:tblStyle w:val="Tabladecuadrcula4-nfasis5"/>
+        <w:tblStyle w:val="GridTable4-Accent5"/>
         <w:tblW w:w="8181" w:type="dxa"/>
         <w:tblLook w:val="04A0" w:firstRow="1" w:lastRow="0" w:firstColumn="1" w:lastColumn="0" w:noHBand="0" w:noVBand="1"/>
       </w:tblPr>
@@ -8076,10 +8401,8 @@
                 <w:sz w:val="19"/>
                 <w:szCs w:val="19"/>
               </w:rPr>
-              <w:t>General</w:t>
-            </w:r>
-            <w:bookmarkStart w:id="15" w:name="_GoBack"/>
-            <w:bookmarkEnd w:id="15"/>
+              <w:t>All ok.</w:t>
+            </w:r>
           </w:p>
         </w:tc>
       </w:tr>
@@ -8125,7 +8448,35 @@
                 <w:sz w:val="19"/>
                 <w:szCs w:val="19"/>
               </w:rPr>
-              <w:t>Rejected by transaction information. Ex.: Control Number</w:t>
+              <w:t>Invalid</w:t>
+            </w:r>
+            <w:r>
+              <w:rPr>
+                <w:sz w:val="19"/>
+                <w:szCs w:val="19"/>
+              </w:rPr>
+              <w:t xml:space="preserve"> transaction information. E</w:t>
+            </w:r>
+            <w:r>
+              <w:rPr>
+                <w:sz w:val="19"/>
+                <w:szCs w:val="19"/>
+              </w:rPr>
+              <w:t>.g</w:t>
+            </w:r>
+            <w:r>
+              <w:rPr>
+                <w:sz w:val="19"/>
+                <w:szCs w:val="19"/>
+              </w:rPr>
+              <w:t>.: Control Number</w:t>
+            </w:r>
+            <w:r>
+              <w:rPr>
+                <w:sz w:val="19"/>
+                <w:szCs w:val="19"/>
+              </w:rPr>
+              <w:t>, unmapped error</w:t>
             </w:r>
           </w:p>
         </w:tc>
@@ -8173,7 +8524,14 @@
                 <w:sz w:val="19"/>
                 <w:szCs w:val="19"/>
               </w:rPr>
-              <w:t>Rejected by customer information. Ex.: Blacklisted</w:t>
+              <w:t>Invalid customer information</w:t>
+            </w:r>
+            <w:r>
+              <w:rPr>
+                <w:sz w:val="19"/>
+                <w:szCs w:val="19"/>
+              </w:rPr>
+              <w:t>.</w:t>
             </w:r>
           </w:p>
         </w:tc>
@@ -8199,7 +8557,7 @@
                 <w:sz w:val="19"/>
                 <w:szCs w:val="19"/>
               </w:rPr>
-              <w:t>300</w:t>
+              <w:t>201</w:t>
             </w:r>
           </w:p>
         </w:tc>
@@ -8220,7 +8578,14 @@
                 <w:sz w:val="19"/>
                 <w:szCs w:val="19"/>
               </w:rPr>
-              <w:t>Rejected by name information. Ex.: No names available</w:t>
+              <w:t>Customer is blacklisted</w:t>
+            </w:r>
+            <w:r>
+              <w:rPr>
+                <w:sz w:val="19"/>
+                <w:szCs w:val="19"/>
+              </w:rPr>
+              <w:t>.</w:t>
             </w:r>
           </w:p>
         </w:tc>
@@ -8247,6 +8612,74 @@
                 <w:sz w:val="19"/>
                 <w:szCs w:val="19"/>
               </w:rPr>
+              <w:t>300</w:t>
+            </w:r>
+          </w:p>
+        </w:tc>
+        <w:tc>
+          <w:tcPr>
+            <w:tcW w:w="7081" w:type="dxa"/>
+          </w:tcPr>
+          <w:p>
+            <w:pPr>
+              <w:cnfStyle w:val="000000100000" w:firstRow="0" w:lastRow="0" w:firstColumn="0" w:lastColumn="0" w:oddVBand="0" w:evenVBand="0" w:oddHBand="1" w:evenHBand="0" w:firstRowFirstColumn="0" w:firstRowLastColumn="0" w:lastRowFirstColumn="0" w:lastRowLastColumn="0"/>
+              <w:rPr>
+                <w:sz w:val="19"/>
+                <w:szCs w:val="19"/>
+              </w:rPr>
+            </w:pPr>
+            <w:r>
+              <w:rPr>
+                <w:sz w:val="19"/>
+                <w:szCs w:val="19"/>
+              </w:rPr>
+              <w:t>Invalid n</w:t>
+            </w:r>
+            <w:r>
+              <w:rPr>
+                <w:sz w:val="19"/>
+                <w:szCs w:val="19"/>
+              </w:rPr>
+              <w:t>ame information. E</w:t>
+            </w:r>
+            <w:r>
+              <w:rPr>
+                <w:sz w:val="19"/>
+                <w:szCs w:val="19"/>
+              </w:rPr>
+              <w:t>.g</w:t>
+            </w:r>
+            <w:r>
+              <w:rPr>
+                <w:sz w:val="19"/>
+                <w:szCs w:val="19"/>
+              </w:rPr>
+              <w:t>.: No names available</w:t>
+            </w:r>
+          </w:p>
+        </w:tc>
+      </w:tr>
+      <w:tr>
+        <w:trPr>
+          <w:trHeight w:val="266"/>
+        </w:trPr>
+        <w:tc>
+          <w:tcPr>
+            <w:cnfStyle w:val="001000000000" w:firstRow="0" w:lastRow="0" w:firstColumn="1" w:lastColumn="0" w:oddVBand="0" w:evenVBand="0" w:oddHBand="0" w:evenHBand="0" w:firstRowFirstColumn="0" w:firstRowLastColumn="0" w:lastRowFirstColumn="0" w:lastRowLastColumn="0"/>
+            <w:tcW w:w="1100" w:type="dxa"/>
+          </w:tcPr>
+          <w:p>
+            <w:pPr>
+              <w:rPr>
+                <w:sz w:val="19"/>
+                <w:szCs w:val="19"/>
+              </w:rPr>
+            </w:pPr>
+            <w:r>
+              <w:rPr>
+                <w:sz w:val="19"/>
+                <w:szCs w:val="19"/>
+              </w:rPr>
               <w:t>400</w:t>
             </w:r>
           </w:p>
@@ -8257,53 +8690,6 @@
           </w:tcPr>
           <w:p>
             <w:pPr>
-              <w:cnfStyle w:val="000000100000" w:firstRow="0" w:lastRow="0" w:firstColumn="0" w:lastColumn="0" w:oddVBand="0" w:evenVBand="0" w:oddHBand="1" w:evenHBand="0" w:firstRowFirstColumn="0" w:firstRowLastColumn="0" w:lastRowFirstColumn="0" w:lastRowLastColumn="0"/>
-              <w:rPr>
-                <w:sz w:val="19"/>
-                <w:szCs w:val="19"/>
-              </w:rPr>
-            </w:pPr>
-            <w:r>
-              <w:rPr>
-                <w:sz w:val="19"/>
-                <w:szCs w:val="19"/>
-              </w:rPr>
-              <w:t>Rejected by limits. Ex.: Weekly transactions</w:t>
-            </w:r>
-          </w:p>
-        </w:tc>
-      </w:tr>
-      <w:tr>
-        <w:trPr>
-          <w:trHeight w:val="266"/>
-        </w:trPr>
-        <w:tc>
-          <w:tcPr>
-            <w:cnfStyle w:val="001000000000" w:firstRow="0" w:lastRow="0" w:firstColumn="1" w:lastColumn="0" w:oddVBand="0" w:evenVBand="0" w:oddHBand="0" w:evenHBand="0" w:firstRowFirstColumn="0" w:firstRowLastColumn="0" w:lastRowFirstColumn="0" w:lastRowLastColumn="0"/>
-            <w:tcW w:w="1100" w:type="dxa"/>
-          </w:tcPr>
-          <w:p>
-            <w:pPr>
-              <w:rPr>
-                <w:sz w:val="19"/>
-                <w:szCs w:val="19"/>
-              </w:rPr>
-            </w:pPr>
-            <w:r>
-              <w:rPr>
-                <w:sz w:val="19"/>
-                <w:szCs w:val="19"/>
-              </w:rPr>
-              <w:t>500</w:t>
-            </w:r>
-          </w:p>
-        </w:tc>
-        <w:tc>
-          <w:tcPr>
-            <w:tcW w:w="7081" w:type="dxa"/>
-          </w:tcPr>
-          <w:p>
-            <w:pPr>
               <w:cnfStyle w:val="000000000000" w:firstRow="0" w:lastRow="0" w:firstColumn="0" w:lastColumn="0" w:oddVBand="0" w:evenVBand="0" w:oddHBand="0" w:evenHBand="0" w:firstRowFirstColumn="0" w:firstRowLastColumn="0" w:lastRowFirstColumn="0" w:lastRowLastColumn="0"/>
               <w:rPr>
                 <w:sz w:val="19"/>
@@ -8315,14 +8701,14 @@
                 <w:sz w:val="19"/>
                 <w:szCs w:val="19"/>
               </w:rPr>
-              <w:t xml:space="preserve">Rejected by filters. Ex.: </w:t>
-            </w:r>
-            <w:r>
-              <w:rPr>
-                <w:sz w:val="19"/>
-                <w:szCs w:val="19"/>
-              </w:rPr>
-              <w:t>Processed with another agency</w:t>
+              <w:t>Limits (min, max, reached)</w:t>
+            </w:r>
+            <w:r>
+              <w:rPr>
+                <w:sz w:val="19"/>
+                <w:szCs w:val="19"/>
+              </w:rPr>
+              <w:t>.</w:t>
             </w:r>
           </w:p>
         </w:tc>
@@ -8349,6 +8735,81 @@
                 <w:sz w:val="19"/>
                 <w:szCs w:val="19"/>
               </w:rPr>
+              <w:t>500</w:t>
+            </w:r>
+          </w:p>
+        </w:tc>
+        <w:tc>
+          <w:tcPr>
+            <w:tcW w:w="7081" w:type="dxa"/>
+          </w:tcPr>
+          <w:p>
+            <w:pPr>
+              <w:cnfStyle w:val="000000100000" w:firstRow="0" w:lastRow="0" w:firstColumn="0" w:lastColumn="0" w:oddVBand="0" w:evenVBand="0" w:oddHBand="1" w:evenHBand="0" w:firstRowFirstColumn="0" w:firstRowLastColumn="0" w:lastRowFirstColumn="0" w:lastRowLastColumn="0"/>
+              <w:rPr>
+                <w:sz w:val="19"/>
+                <w:szCs w:val="19"/>
+              </w:rPr>
+            </w:pPr>
+            <w:r>
+              <w:rPr>
+                <w:sz w:val="19"/>
+                <w:szCs w:val="19"/>
+              </w:rPr>
+              <w:t>External filter validations</w:t>
+            </w:r>
+            <w:r>
+              <w:rPr>
+                <w:sz w:val="19"/>
+                <w:szCs w:val="19"/>
+              </w:rPr>
+              <w:t>. E</w:t>
+            </w:r>
+            <w:r>
+              <w:rPr>
+                <w:sz w:val="19"/>
+                <w:szCs w:val="19"/>
+              </w:rPr>
+              <w:t>.g</w:t>
+            </w:r>
+            <w:r>
+              <w:rPr>
+                <w:sz w:val="19"/>
+                <w:szCs w:val="19"/>
+              </w:rPr>
+              <w:t xml:space="preserve">.: </w:t>
+            </w:r>
+            <w:r>
+              <w:rPr>
+                <w:sz w:val="19"/>
+                <w:szCs w:val="19"/>
+              </w:rPr>
+              <w:t>Processed with another agency</w:t>
+            </w:r>
+          </w:p>
+        </w:tc>
+      </w:tr>
+      <w:tr>
+        <w:trPr>
+          <w:trHeight w:val="266"/>
+        </w:trPr>
+        <w:tc>
+          <w:tcPr>
+            <w:cnfStyle w:val="001000000000" w:firstRow="0" w:lastRow="0" w:firstColumn="1" w:lastColumn="0" w:oddVBand="0" w:evenVBand="0" w:oddHBand="0" w:evenHBand="0" w:firstRowFirstColumn="0" w:firstRowLastColumn="0" w:lastRowFirstColumn="0" w:lastRowLastColumn="0"/>
+            <w:tcW w:w="1100" w:type="dxa"/>
+          </w:tcPr>
+          <w:p>
+            <w:pPr>
+              <w:rPr>
+                <w:sz w:val="19"/>
+                <w:szCs w:val="19"/>
+              </w:rPr>
+            </w:pPr>
+            <w:r>
+              <w:rPr>
+                <w:sz w:val="19"/>
+                <w:szCs w:val="19"/>
+              </w:rPr>
               <w:t>600</w:t>
             </w:r>
           </w:p>
@@ -8359,6 +8820,96 @@
           </w:tcPr>
           <w:p>
             <w:pPr>
+              <w:cnfStyle w:val="000000000000" w:firstRow="0" w:lastRow="0" w:firstColumn="0" w:lastColumn="0" w:oddVBand="0" w:evenVBand="0" w:oddHBand="0" w:evenHBand="0" w:firstRowFirstColumn="0" w:firstRowLastColumn="0" w:lastRowFirstColumn="0" w:lastRowLastColumn="0"/>
+              <w:rPr>
+                <w:sz w:val="19"/>
+                <w:szCs w:val="19"/>
+              </w:rPr>
+            </w:pPr>
+            <w:r>
+              <w:rPr>
+                <w:sz w:val="19"/>
+                <w:szCs w:val="19"/>
+              </w:rPr>
+              <w:t>Problem with provider</w:t>
+            </w:r>
+            <w:r>
+              <w:rPr>
+                <w:sz w:val="19"/>
+                <w:szCs w:val="19"/>
+              </w:rPr>
+              <w:t xml:space="preserve"> (</w:t>
+            </w:r>
+            <w:r>
+              <w:rPr>
+                <w:sz w:val="19"/>
+                <w:szCs w:val="19"/>
+              </w:rPr>
+              <w:t xml:space="preserve">unmapped </w:t>
+            </w:r>
+            <w:r>
+              <w:rPr>
+                <w:sz w:val="19"/>
+                <w:szCs w:val="19"/>
+              </w:rPr>
+              <w:t>network</w:t>
+            </w:r>
+            <w:r>
+              <w:rPr>
+                <w:sz w:val="19"/>
+                <w:szCs w:val="19"/>
+              </w:rPr>
+              <w:t xml:space="preserve"> error</w:t>
+            </w:r>
+            <w:r>
+              <w:rPr>
+                <w:sz w:val="19"/>
+                <w:szCs w:val="19"/>
+              </w:rPr>
+              <w:t>)</w:t>
+            </w:r>
+            <w:r>
+              <w:rPr>
+                <w:sz w:val="19"/>
+                <w:szCs w:val="19"/>
+              </w:rPr>
+              <w:t>.</w:t>
+            </w:r>
+          </w:p>
+        </w:tc>
+      </w:tr>
+      <w:tr>
+        <w:trPr>
+          <w:cnfStyle w:val="000000100000" w:firstRow="0" w:lastRow="0" w:firstColumn="0" w:lastColumn="0" w:oddVBand="0" w:evenVBand="0" w:oddHBand="1" w:evenHBand="0" w:firstRowFirstColumn="0" w:firstRowLastColumn="0" w:lastRowFirstColumn="0" w:lastRowLastColumn="0"/>
+          <w:trHeight w:val="266"/>
+        </w:trPr>
+        <w:tc>
+          <w:tcPr>
+            <w:cnfStyle w:val="001000000000" w:firstRow="0" w:lastRow="0" w:firstColumn="1" w:lastColumn="0" w:oddVBand="0" w:evenVBand="0" w:oddHBand="0" w:evenHBand="0" w:firstRowFirstColumn="0" w:firstRowLastColumn="0" w:lastRowFirstColumn="0" w:lastRowLastColumn="0"/>
+            <w:tcW w:w="1100" w:type="dxa"/>
+          </w:tcPr>
+          <w:p>
+            <w:pPr>
+              <w:rPr>
+                <w:sz w:val="19"/>
+                <w:szCs w:val="19"/>
+              </w:rPr>
+            </w:pPr>
+            <w:r>
+              <w:rPr>
+                <w:sz w:val="19"/>
+                <w:szCs w:val="19"/>
+              </w:rPr>
+              <w:t>610</w:t>
+            </w:r>
+          </w:p>
+        </w:tc>
+        <w:tc>
+          <w:tcPr>
+            <w:tcW w:w="7081" w:type="dxa"/>
+          </w:tcPr>
+          <w:p>
+            <w:pPr>
               <w:cnfStyle w:val="000000100000" w:firstRow="0" w:lastRow="0" w:firstColumn="0" w:lastColumn="0" w:oddVBand="0" w:evenVBand="0" w:oddHBand="1" w:evenHBand="0" w:firstRowFirstColumn="0" w:firstRowLastColumn="0" w:lastRowFirstColumn="0" w:lastRowLastColumn="0"/>
               <w:rPr>
                 <w:sz w:val="19"/>
@@ -8370,7 +8921,123 @@
                 <w:sz w:val="19"/>
                 <w:szCs w:val="19"/>
               </w:rPr>
-              <w:t>Rejected by network. Ex.: Limits, Blacklisted in MG|WU|RIA</w:t>
+              <w:t>Customer on the provider blacklist</w:t>
+            </w:r>
+            <w:r>
+              <w:rPr>
+                <w:sz w:val="19"/>
+                <w:szCs w:val="19"/>
+              </w:rPr>
+              <w:t>.</w:t>
+            </w:r>
+          </w:p>
+        </w:tc>
+      </w:tr>
+      <w:tr>
+        <w:trPr>
+          <w:trHeight w:val="266"/>
+        </w:trPr>
+        <w:tc>
+          <w:tcPr>
+            <w:cnfStyle w:val="001000000000" w:firstRow="0" w:lastRow="0" w:firstColumn="1" w:lastColumn="0" w:oddVBand="0" w:evenVBand="0" w:oddHBand="0" w:evenHBand="0" w:firstRowFirstColumn="0" w:firstRowLastColumn="0" w:lastRowFirstColumn="0" w:lastRowLastColumn="0"/>
+            <w:tcW w:w="1100" w:type="dxa"/>
+          </w:tcPr>
+          <w:p>
+            <w:pPr>
+              <w:rPr>
+                <w:sz w:val="19"/>
+                <w:szCs w:val="19"/>
+              </w:rPr>
+            </w:pPr>
+            <w:r>
+              <w:rPr>
+                <w:sz w:val="19"/>
+                <w:szCs w:val="19"/>
+              </w:rPr>
+              <w:t>620</w:t>
+            </w:r>
+          </w:p>
+        </w:tc>
+        <w:tc>
+          <w:tcPr>
+            <w:tcW w:w="7081" w:type="dxa"/>
+          </w:tcPr>
+          <w:p>
+            <w:pPr>
+              <w:cnfStyle w:val="000000000000" w:firstRow="0" w:lastRow="0" w:firstColumn="0" w:lastColumn="0" w:oddVBand="0" w:evenVBand="0" w:oddHBand="0" w:evenHBand="0" w:firstRowFirstColumn="0" w:firstRowLastColumn="0" w:lastRowFirstColumn="0" w:lastRowLastColumn="0"/>
+              <w:rPr>
+                <w:sz w:val="19"/>
+                <w:szCs w:val="19"/>
+              </w:rPr>
+            </w:pPr>
+            <w:r>
+              <w:rPr>
+                <w:sz w:val="19"/>
+                <w:szCs w:val="19"/>
+              </w:rPr>
+              <w:t>No names available on the provider</w:t>
+            </w:r>
+            <w:r>
+              <w:rPr>
+                <w:sz w:val="19"/>
+                <w:szCs w:val="19"/>
+              </w:rPr>
+              <w:t>.</w:t>
+            </w:r>
+          </w:p>
+        </w:tc>
+      </w:tr>
+      <w:tr>
+        <w:trPr>
+          <w:cnfStyle w:val="000000100000" w:firstRow="0" w:lastRow="0" w:firstColumn="0" w:lastColumn="0" w:oddVBand="0" w:evenVBand="0" w:oddHBand="1" w:evenHBand="0" w:firstRowFirstColumn="0" w:firstRowLastColumn="0" w:lastRowFirstColumn="0" w:lastRowLastColumn="0"/>
+          <w:trHeight w:val="266"/>
+        </w:trPr>
+        <w:tc>
+          <w:tcPr>
+            <w:cnfStyle w:val="001000000000" w:firstRow="0" w:lastRow="0" w:firstColumn="1" w:lastColumn="0" w:oddVBand="0" w:evenVBand="0" w:oddHBand="0" w:evenHBand="0" w:firstRowFirstColumn="0" w:firstRowLastColumn="0" w:lastRowFirstColumn="0" w:lastRowLastColumn="0"/>
+            <w:tcW w:w="1100" w:type="dxa"/>
+          </w:tcPr>
+          <w:p>
+            <w:pPr>
+              <w:rPr>
+                <w:sz w:val="19"/>
+                <w:szCs w:val="19"/>
+              </w:rPr>
+            </w:pPr>
+            <w:r>
+              <w:rPr>
+                <w:sz w:val="19"/>
+                <w:szCs w:val="19"/>
+              </w:rPr>
+              <w:t>630</w:t>
+            </w:r>
+          </w:p>
+        </w:tc>
+        <w:tc>
+          <w:tcPr>
+            <w:tcW w:w="7081" w:type="dxa"/>
+          </w:tcPr>
+          <w:p>
+            <w:pPr>
+              <w:cnfStyle w:val="000000100000" w:firstRow="0" w:lastRow="0" w:firstColumn="0" w:lastColumn="0" w:oddVBand="0" w:evenVBand="0" w:oddHBand="1" w:evenHBand="0" w:firstRowFirstColumn="0" w:firstRowLastColumn="0" w:lastRowFirstColumn="0" w:lastRowLastColumn="0"/>
+              <w:rPr>
+                <w:sz w:val="19"/>
+                <w:szCs w:val="19"/>
+              </w:rPr>
+            </w:pPr>
+            <w:r>
+              <w:rPr>
+                <w:sz w:val="19"/>
+                <w:szCs w:val="19"/>
+              </w:rPr>
+              <w:t>Limits reached on the provider</w:t>
+            </w:r>
+            <w:r>
+              <w:rPr>
+                <w:sz w:val="19"/>
+                <w:szCs w:val="19"/>
+              </w:rPr>
+              <w:t>.</w:t>
             </w:r>
           </w:p>
         </w:tc>
@@ -8390,7 +9057,7 @@
 </file>
 
 <file path=word/styles.xml><?xml version="1.0" encoding="utf-8"?>
-<w:styles xmlns:mc="http://schemas.openxmlformats.org/markup-compatibility/2006" xmlns:r="http://schemas.openxmlformats.org/officeDocument/2006/relationships" xmlns:w="http://schemas.openxmlformats.org/wordprocessingml/2006/main" xmlns:w14="http://schemas.microsoft.com/office/word/2010/wordml" xmlns:w15="http://schemas.microsoft.com/office/word/2012/wordml" mc:Ignorable="w14 w15">
+<w:styles xmlns:mc="http://schemas.openxmlformats.org/markup-compatibility/2006" xmlns:r="http://schemas.openxmlformats.org/officeDocument/2006/relationships" xmlns:w="http://schemas.openxmlformats.org/wordprocessingml/2006/main" xmlns:w14="http://schemas.microsoft.com/office/word/2010/wordml" xmlns:w15="http://schemas.microsoft.com/office/word/2012/wordml" xmlns:w16se="http://schemas.microsoft.com/office/word/2015/wordml/symex" mc:Ignorable="w14 w15 w16se">
   <w:docDefaults>
     <w:rPrDefault>
       <w:rPr>
@@ -8794,11 +9461,11 @@
       <w:lang w:val="en-US"/>
     </w:rPr>
   </w:style>
-  <w:style w:type="paragraph" w:styleId="Ttulo1">
+  <w:style w:type="paragraph" w:styleId="Heading1">
     <w:name w:val="heading 1"/>
     <w:basedOn w:val="Normal"/>
     <w:next w:val="Normal"/>
-    <w:link w:val="Ttulo1Car"/>
+    <w:link w:val="Heading1Char"/>
     <w:uiPriority w:val="9"/>
     <w:qFormat/>
     <w:rsid w:val="00C77284"/>
@@ -8815,13 +9482,12 @@
       <w:szCs w:val="32"/>
     </w:rPr>
   </w:style>
-  <w:style w:type="character" w:default="1" w:styleId="Fuentedeprrafopredeter">
+  <w:style w:type="character" w:default="1" w:styleId="DefaultParagraphFont">
     <w:name w:val="Default Paragraph Font"/>
     <w:uiPriority w:val="1"/>
-    <w:semiHidden/>
     <w:unhideWhenUsed/>
   </w:style>
-  <w:style w:type="table" w:default="1" w:styleId="Tablanormal">
+  <w:style w:type="table" w:default="1" w:styleId="TableNormal">
     <w:name w:val="Normal Table"/>
     <w:uiPriority w:val="99"/>
     <w:semiHidden/>
@@ -8836,15 +9502,15 @@
       </w:tblCellMar>
     </w:tblPr>
   </w:style>
-  <w:style w:type="numbering" w:default="1" w:styleId="Sinlista">
+  <w:style w:type="numbering" w:default="1" w:styleId="NoList">
     <w:name w:val="No List"/>
     <w:uiPriority w:val="99"/>
     <w:semiHidden/>
     <w:unhideWhenUsed/>
   </w:style>
-  <w:style w:type="paragraph" w:styleId="Sinespaciado">
+  <w:style w:type="paragraph" w:styleId="NoSpacing">
     <w:name w:val="No Spacing"/>
-    <w:link w:val="SinespaciadoCar"/>
+    <w:link w:val="NoSpacingChar"/>
     <w:uiPriority w:val="1"/>
     <w:qFormat/>
     <w:rsid w:val="00C77284"/>
@@ -8856,10 +9522,10 @@
       <w:lang w:eastAsia="es-CR"/>
     </w:rPr>
   </w:style>
-  <w:style w:type="character" w:customStyle="1" w:styleId="SinespaciadoCar">
-    <w:name w:val="Sin espaciado Car"/>
-    <w:basedOn w:val="Fuentedeprrafopredeter"/>
-    <w:link w:val="Sinespaciado"/>
+  <w:style w:type="character" w:customStyle="1" w:styleId="NoSpacingChar">
+    <w:name w:val="No Spacing Char"/>
+    <w:basedOn w:val="DefaultParagraphFont"/>
+    <w:link w:val="NoSpacing"/>
     <w:uiPriority w:val="1"/>
     <w:rsid w:val="00C77284"/>
     <w:rPr>
@@ -8867,10 +9533,10 @@
       <w:lang w:eastAsia="es-CR"/>
     </w:rPr>
   </w:style>
-  <w:style w:type="character" w:customStyle="1" w:styleId="Ttulo1Car">
-    <w:name w:val="Título 1 Car"/>
-    <w:basedOn w:val="Fuentedeprrafopredeter"/>
-    <w:link w:val="Ttulo1"/>
+  <w:style w:type="character" w:customStyle="1" w:styleId="Heading1Char">
+    <w:name w:val="Heading 1 Char"/>
+    <w:basedOn w:val="DefaultParagraphFont"/>
+    <w:link w:val="Heading1"/>
     <w:uiPriority w:val="9"/>
     <w:rsid w:val="00C77284"/>
     <w:rPr>
@@ -8881,9 +9547,9 @@
       <w:lang w:val="en-US"/>
     </w:rPr>
   </w:style>
-  <w:style w:type="paragraph" w:styleId="TtulodeTDC">
+  <w:style w:type="paragraph" w:styleId="TOCHeading">
     <w:name w:val="TOC Heading"/>
-    <w:basedOn w:val="Ttulo1"/>
+    <w:basedOn w:val="Heading1"/>
     <w:next w:val="Normal"/>
     <w:uiPriority w:val="39"/>
     <w:unhideWhenUsed/>
@@ -8898,7 +9564,7 @@
       <w:lang w:val="es-CR" w:eastAsia="es-CR"/>
     </w:rPr>
   </w:style>
-  <w:style w:type="paragraph" w:styleId="TDC2">
+  <w:style w:type="paragraph" w:styleId="TOC2">
     <w:name w:val="toc 2"/>
     <w:basedOn w:val="Normal"/>
     <w:next w:val="Normal"/>
@@ -8917,7 +9583,7 @@
       <w:lang w:val="es-CR" w:eastAsia="es-CR"/>
     </w:rPr>
   </w:style>
-  <w:style w:type="paragraph" w:styleId="TDC1">
+  <w:style w:type="paragraph" w:styleId="TOC1">
     <w:name w:val="toc 1"/>
     <w:basedOn w:val="Normal"/>
     <w:next w:val="Normal"/>
@@ -8936,7 +9602,7 @@
       <w:lang w:val="es-CR" w:eastAsia="es-CR"/>
     </w:rPr>
   </w:style>
-  <w:style w:type="paragraph" w:styleId="TDC3">
+  <w:style w:type="paragraph" w:styleId="TOC3">
     <w:name w:val="toc 3"/>
     <w:basedOn w:val="Normal"/>
     <w:next w:val="Normal"/>
@@ -8955,11 +9621,11 @@
       <w:lang w:val="es-CR" w:eastAsia="es-CR"/>
     </w:rPr>
   </w:style>
-  <w:style w:type="paragraph" w:styleId="Puesto">
+  <w:style w:type="paragraph" w:styleId="Title">
     <w:name w:val="Title"/>
-    <w:basedOn w:val="Ttulo1"/>
-    <w:next w:val="Citadestacada"/>
-    <w:link w:val="PuestoCar"/>
+    <w:basedOn w:val="Heading1"/>
+    <w:next w:val="IntenseQuote"/>
+    <w:link w:val="TitleChar"/>
     <w:autoRedefine/>
     <w:uiPriority w:val="10"/>
     <w:qFormat/>
@@ -8979,10 +9645,10 @@
       <w:szCs w:val="52"/>
     </w:rPr>
   </w:style>
-  <w:style w:type="character" w:customStyle="1" w:styleId="PuestoCar">
-    <w:name w:val="Puesto Car"/>
-    <w:basedOn w:val="Fuentedeprrafopredeter"/>
-    <w:link w:val="Puesto"/>
+  <w:style w:type="character" w:customStyle="1" w:styleId="TitleChar">
+    <w:name w:val="Title Char"/>
+    <w:basedOn w:val="DefaultParagraphFont"/>
+    <w:link w:val="Title"/>
     <w:uiPriority w:val="10"/>
     <w:rsid w:val="00C77284"/>
     <w:rPr>
@@ -8995,11 +9661,11 @@
       <w:lang w:val="en-US"/>
     </w:rPr>
   </w:style>
-  <w:style w:type="paragraph" w:styleId="Citadestacada">
+  <w:style w:type="paragraph" w:styleId="IntenseQuote">
     <w:name w:val="Intense Quote"/>
     <w:basedOn w:val="Normal"/>
     <w:next w:val="Normal"/>
-    <w:link w:val="CitadestacadaCar"/>
+    <w:link w:val="IntenseQuoteChar"/>
     <w:uiPriority w:val="30"/>
     <w:qFormat/>
     <w:rsid w:val="00C77284"/>
@@ -9018,10 +9684,10 @@
       <w:color w:val="5B9BD5" w:themeColor="accent1"/>
     </w:rPr>
   </w:style>
-  <w:style w:type="character" w:customStyle="1" w:styleId="CitadestacadaCar">
-    <w:name w:val="Cita destacada Car"/>
-    <w:basedOn w:val="Fuentedeprrafopredeter"/>
-    <w:link w:val="Citadestacada"/>
+  <w:style w:type="character" w:customStyle="1" w:styleId="IntenseQuoteChar">
+    <w:name w:val="Intense Quote Char"/>
+    <w:basedOn w:val="DefaultParagraphFont"/>
+    <w:link w:val="IntenseQuote"/>
     <w:uiPriority w:val="30"/>
     <w:rsid w:val="00C77284"/>
     <w:rPr>
@@ -9033,16 +9699,15 @@
       <w:lang w:val="en-US"/>
     </w:rPr>
   </w:style>
-  <w:style w:type="table" w:styleId="Tablaconcuadrcula">
+  <w:style w:type="table" w:styleId="TableGrid">
     <w:name w:val="Table Grid"/>
-    <w:basedOn w:val="Tablanormal"/>
+    <w:basedOn w:val="TableNormal"/>
     <w:uiPriority w:val="39"/>
     <w:rsid w:val="004774EF"/>
     <w:pPr>
       <w:spacing w:after="0" w:line="240" w:lineRule="auto"/>
     </w:pPr>
     <w:tblPr>
-      <w:tblInd w:w="0" w:type="dxa"/>
       <w:tblBorders>
         <w:top w:val="single" w:sz="4" w:space="0" w:color="auto"/>
         <w:left w:val="single" w:sz="4" w:space="0" w:color="auto"/>
@@ -9051,17 +9716,11 @@
         <w:insideH w:val="single" w:sz="4" w:space="0" w:color="auto"/>
         <w:insideV w:val="single" w:sz="4" w:space="0" w:color="auto"/>
       </w:tblBorders>
-      <w:tblCellMar>
-        <w:top w:w="0" w:type="dxa"/>
-        <w:left w:w="108" w:type="dxa"/>
-        <w:bottom w:w="0" w:type="dxa"/>
-        <w:right w:w="108" w:type="dxa"/>
-      </w:tblCellMar>
     </w:tblPr>
   </w:style>
-  <w:style w:type="table" w:styleId="Tabladecuadrcula5oscura-nfasis1">
+  <w:style w:type="table" w:styleId="GridTable5Dark-Accent1">
     <w:name w:val="Grid Table 5 Dark Accent 1"/>
-    <w:basedOn w:val="Tablanormal"/>
+    <w:basedOn w:val="TableNormal"/>
     <w:uiPriority w:val="50"/>
     <w:rsid w:val="004774EF"/>
     <w:pPr>
@@ -9070,7 +9729,6 @@
     <w:tblPr>
       <w:tblStyleRowBandSize w:val="1"/>
       <w:tblStyleColBandSize w:val="1"/>
-      <w:tblInd w:w="0" w:type="dxa"/>
       <w:tblBorders>
         <w:top w:val="single" w:sz="4" w:space="0" w:color="FFFFFF" w:themeColor="background1"/>
         <w:left w:val="single" w:sz="4" w:space="0" w:color="FFFFFF" w:themeColor="background1"/>
@@ -9079,12 +9737,6 @@
         <w:insideH w:val="single" w:sz="4" w:space="0" w:color="FFFFFF" w:themeColor="background1"/>
         <w:insideV w:val="single" w:sz="4" w:space="0" w:color="FFFFFF" w:themeColor="background1"/>
       </w:tblBorders>
-      <w:tblCellMar>
-        <w:top w:w="0" w:type="dxa"/>
-        <w:left w:w="108" w:type="dxa"/>
-        <w:bottom w:w="0" w:type="dxa"/>
-        <w:right w:w="108" w:type="dxa"/>
-      </w:tblCellMar>
     </w:tblPr>
     <w:tcPr>
       <w:shd w:val="clear" w:color="auto" w:fill="DEEAF6" w:themeFill="accent1" w:themeFillTint="33"/>
@@ -9172,9 +9824,9 @@
       </w:tcPr>
     </w:tblStylePr>
   </w:style>
-  <w:style w:type="table" w:styleId="Tabladecuadrcula4-nfasis3">
+  <w:style w:type="table" w:styleId="GridTable4-Accent3">
     <w:name w:val="Grid Table 4 Accent 3"/>
-    <w:basedOn w:val="Tablanormal"/>
+    <w:basedOn w:val="TableNormal"/>
     <w:uiPriority w:val="49"/>
     <w:rsid w:val="004774EF"/>
     <w:pPr>
@@ -9183,7 +9835,6 @@
     <w:tblPr>
       <w:tblStyleRowBandSize w:val="1"/>
       <w:tblStyleColBandSize w:val="1"/>
-      <w:tblInd w:w="0" w:type="dxa"/>
       <w:tblBorders>
         <w:top w:val="single" w:sz="4" w:space="0" w:color="C9C9C9" w:themeColor="accent3" w:themeTint="99"/>
         <w:left w:val="single" w:sz="4" w:space="0" w:color="C9C9C9" w:themeColor="accent3" w:themeTint="99"/>
@@ -9192,12 +9843,6 @@
         <w:insideH w:val="single" w:sz="4" w:space="0" w:color="C9C9C9" w:themeColor="accent3" w:themeTint="99"/>
         <w:insideV w:val="single" w:sz="4" w:space="0" w:color="C9C9C9" w:themeColor="accent3" w:themeTint="99"/>
       </w:tblBorders>
-      <w:tblCellMar>
-        <w:top w:w="0" w:type="dxa"/>
-        <w:left w:w="108" w:type="dxa"/>
-        <w:bottom w:w="0" w:type="dxa"/>
-        <w:right w:w="108" w:type="dxa"/>
-      </w:tblCellMar>
     </w:tblPr>
     <w:tblStylePr w:type="firstRow">
       <w:rPr>
@@ -9255,9 +9900,9 @@
       </w:tcPr>
     </w:tblStylePr>
   </w:style>
-  <w:style w:type="table" w:styleId="Tabladecuadrcula4-nfasis1">
+  <w:style w:type="table" w:styleId="GridTable4-Accent1">
     <w:name w:val="Grid Table 4 Accent 1"/>
-    <w:basedOn w:val="Tablanormal"/>
+    <w:basedOn w:val="TableNormal"/>
     <w:uiPriority w:val="49"/>
     <w:rsid w:val="004774EF"/>
     <w:pPr>
@@ -9266,7 +9911,6 @@
     <w:tblPr>
       <w:tblStyleRowBandSize w:val="1"/>
       <w:tblStyleColBandSize w:val="1"/>
-      <w:tblInd w:w="0" w:type="dxa"/>
       <w:tblBorders>
         <w:top w:val="single" w:sz="4" w:space="0" w:color="9CC2E5" w:themeColor="accent1" w:themeTint="99"/>
         <w:left w:val="single" w:sz="4" w:space="0" w:color="9CC2E5" w:themeColor="accent1" w:themeTint="99"/>
@@ -9275,12 +9919,6 @@
         <w:insideH w:val="single" w:sz="4" w:space="0" w:color="9CC2E5" w:themeColor="accent1" w:themeTint="99"/>
         <w:insideV w:val="single" w:sz="4" w:space="0" w:color="9CC2E5" w:themeColor="accent1" w:themeTint="99"/>
       </w:tblBorders>
-      <w:tblCellMar>
-        <w:top w:w="0" w:type="dxa"/>
-        <w:left w:w="108" w:type="dxa"/>
-        <w:bottom w:w="0" w:type="dxa"/>
-        <w:right w:w="108" w:type="dxa"/>
-      </w:tblCellMar>
     </w:tblPr>
     <w:tblStylePr w:type="firstRow">
       <w:rPr>
@@ -9338,11 +9976,11 @@
       </w:tcPr>
     </w:tblStylePr>
   </w:style>
-  <w:style w:type="paragraph" w:styleId="Subttulo">
+  <w:style w:type="paragraph" w:styleId="Subtitle">
     <w:name w:val="Subtitle"/>
     <w:basedOn w:val="Normal"/>
     <w:next w:val="Normal"/>
-    <w:link w:val="SubttuloCar"/>
+    <w:link w:val="SubtitleChar"/>
     <w:uiPriority w:val="11"/>
     <w:qFormat/>
     <w:rsid w:val="004774EF"/>
@@ -9360,10 +9998,10 @@
       <w:sz w:val="22"/>
     </w:rPr>
   </w:style>
-  <w:style w:type="character" w:customStyle="1" w:styleId="SubttuloCar">
-    <w:name w:val="Subtítulo Car"/>
-    <w:basedOn w:val="Fuentedeprrafopredeter"/>
-    <w:link w:val="Subttulo"/>
+  <w:style w:type="character" w:customStyle="1" w:styleId="SubtitleChar">
+    <w:name w:val="Subtitle Char"/>
+    <w:basedOn w:val="DefaultParagraphFont"/>
+    <w:link w:val="Subtitle"/>
     <w:uiPriority w:val="11"/>
     <w:rsid w:val="004774EF"/>
     <w:rPr>
@@ -9373,9 +10011,9 @@
       <w:lang w:val="en-US"/>
     </w:rPr>
   </w:style>
-  <w:style w:type="character" w:styleId="Hipervnculo">
+  <w:style w:type="character" w:styleId="Hyperlink">
     <w:name w:val="Hyperlink"/>
-    <w:basedOn w:val="Fuentedeprrafopredeter"/>
+    <w:basedOn w:val="DefaultParagraphFont"/>
     <w:uiPriority w:val="99"/>
     <w:unhideWhenUsed/>
     <w:rsid w:val="004774EF"/>
@@ -9384,9 +10022,9 @@
       <w:u w:val="single"/>
     </w:rPr>
   </w:style>
-  <w:style w:type="character" w:styleId="Hipervnculovisitado">
+  <w:style w:type="character" w:styleId="FollowedHyperlink">
     <w:name w:val="FollowedHyperlink"/>
-    <w:basedOn w:val="Fuentedeprrafopredeter"/>
+    <w:basedOn w:val="DefaultParagraphFont"/>
     <w:uiPriority w:val="99"/>
     <w:semiHidden/>
     <w:unhideWhenUsed/>
@@ -9396,7 +10034,7 @@
       <w:u w:val="single"/>
     </w:rPr>
   </w:style>
-  <w:style w:type="table" w:customStyle="1" w:styleId="TableGrid">
+  <w:style w:type="table" w:customStyle="1" w:styleId="TableGrid0">
     <w:name w:val="TableGrid"/>
     <w:rsid w:val="00056364"/>
     <w:pPr>
@@ -9415,9 +10053,9 @@
       </w:tblCellMar>
     </w:tblPr>
   </w:style>
-  <w:style w:type="table" w:styleId="Tabladecuadrcula4-nfasis5">
+  <w:style w:type="table" w:styleId="GridTable4-Accent5">
     <w:name w:val="Grid Table 4 Accent 5"/>
-    <w:basedOn w:val="Tablanormal"/>
+    <w:basedOn w:val="TableNormal"/>
     <w:uiPriority w:val="49"/>
     <w:rsid w:val="00056364"/>
     <w:pPr>
@@ -9426,7 +10064,6 @@
     <w:tblPr>
       <w:tblStyleRowBandSize w:val="1"/>
       <w:tblStyleColBandSize w:val="1"/>
-      <w:tblInd w:w="0" w:type="dxa"/>
       <w:tblBorders>
         <w:top w:val="single" w:sz="4" w:space="0" w:color="8EAADB" w:themeColor="accent5" w:themeTint="99"/>
         <w:left w:val="single" w:sz="4" w:space="0" w:color="8EAADB" w:themeColor="accent5" w:themeTint="99"/>
@@ -9435,12 +10072,6 @@
         <w:insideH w:val="single" w:sz="4" w:space="0" w:color="8EAADB" w:themeColor="accent5" w:themeTint="99"/>
         <w:insideV w:val="single" w:sz="4" w:space="0" w:color="8EAADB" w:themeColor="accent5" w:themeTint="99"/>
       </w:tblBorders>
-      <w:tblCellMar>
-        <w:top w:w="0" w:type="dxa"/>
-        <w:left w:w="108" w:type="dxa"/>
-        <w:bottom w:w="0" w:type="dxa"/>
-        <w:right w:w="108" w:type="dxa"/>
-      </w:tblCellMar>
     </w:tblPr>
     <w:tblStylePr w:type="firstRow">
       <w:rPr>
@@ -9499,519 +10130,6 @@
     </w:tblStylePr>
   </w:style>
 </w:styles>
-</file>
-
-<file path=word/glossary/document.xml><?xml version="1.0" encoding="utf-8"?>
-<w:glossaryDocument xmlns:wpc="http://schemas.microsoft.com/office/word/2010/wordprocessingCanvas" xmlns:mc="http://schemas.openxmlformats.org/markup-compatibility/2006" xmlns:o="urn:schemas-microsoft-com:office:office" xmlns:r="http://schemas.openxmlformats.org/officeDocument/2006/relationships" xmlns:m="http://schemas.openxmlformats.org/officeDocument/2006/math" xmlns:v="urn:schemas-microsoft-com:vml" xmlns:wp14="http://schemas.microsoft.com/office/word/2010/wordprocessingDrawing" xmlns:wp="http://schemas.openxmlformats.org/drawingml/2006/wordprocessingDrawing" xmlns:w10="urn:schemas-microsoft-com:office:word" xmlns:w="http://schemas.openxmlformats.org/wordprocessingml/2006/main" xmlns:w14="http://schemas.microsoft.com/office/word/2010/wordml" xmlns:w15="http://schemas.microsoft.com/office/word/2012/wordml" xmlns:wpg="http://schemas.microsoft.com/office/word/2010/wordprocessingGroup" xmlns:wpi="http://schemas.microsoft.com/office/word/2010/wordprocessingInk" xmlns:wne="http://schemas.microsoft.com/office/word/2006/wordml" xmlns:wps="http://schemas.microsoft.com/office/word/2010/wordprocessingShape" mc:Ignorable="w14 w15 wp14"/>
-</file>
-
-<file path=word/glossary/fontTable.xml><?xml version="1.0" encoding="utf-8"?>
-<w:fonts xmlns:mc="http://schemas.openxmlformats.org/markup-compatibility/2006" xmlns:r="http://schemas.openxmlformats.org/officeDocument/2006/relationships" xmlns:w="http://schemas.openxmlformats.org/wordprocessingml/2006/main" xmlns:w14="http://schemas.microsoft.com/office/word/2010/wordml" xmlns:w15="http://schemas.microsoft.com/office/word/2012/wordml" mc:Ignorable="w14 w15">
-  <w:font w:name="Calibri">
-    <w:panose1 w:val="020F0502020204030204"/>
-    <w:charset w:val="00"/>
-    <w:family w:val="swiss"/>
-    <w:pitch w:val="variable"/>
-    <w:sig w:usb0="E00002FF" w:usb1="4000ACFF" w:usb2="00000001" w:usb3="00000000" w:csb0="0000019F" w:csb1="00000000"/>
-  </w:font>
-  <w:font w:name="Times New Roman">
-    <w:panose1 w:val="02020603050405020304"/>
-    <w:charset w:val="00"/>
-    <w:family w:val="roman"/>
-    <w:pitch w:val="variable"/>
-    <w:sig w:usb0="E0002AFF" w:usb1="C0007841" w:usb2="00000009" w:usb3="00000000" w:csb0="000001FF" w:csb1="00000000"/>
-  </w:font>
-  <w:font w:name="Calibri Light">
-    <w:panose1 w:val="020F0302020204030204"/>
-    <w:charset w:val="00"/>
-    <w:family w:val="swiss"/>
-    <w:pitch w:val="variable"/>
-    <w:sig w:usb0="A00002EF" w:usb1="4000207B" w:usb2="00000000" w:usb3="00000000" w:csb0="0000019F" w:csb1="00000000"/>
-  </w:font>
-</w:fonts>
-</file>
-
-<file path=word/glossary/settings.xml><?xml version="1.0" encoding="utf-8"?>
-<w:settings xmlns:mc="http://schemas.openxmlformats.org/markup-compatibility/2006" xmlns:o="urn:schemas-microsoft-com:office:office" xmlns:r="http://schemas.openxmlformats.org/officeDocument/2006/relationships" xmlns:m="http://schemas.openxmlformats.org/officeDocument/2006/math" xmlns:v="urn:schemas-microsoft-com:vml" xmlns:w10="urn:schemas-microsoft-com:office:word" xmlns:w="http://schemas.openxmlformats.org/wordprocessingml/2006/main" xmlns:w14="http://schemas.microsoft.com/office/word/2010/wordml" xmlns:w15="http://schemas.microsoft.com/office/word/2012/wordml" xmlns:sl="http://schemas.openxmlformats.org/schemaLibrary/2006/main" mc:Ignorable="w14 w15">
-  <w:view w:val="normal"/>
-  <w:defaultTabStop w:val="708"/>
-  <w:hyphenationZone w:val="425"/>
-  <w:characterSpacingControl w:val="doNotCompress"/>
-  <w:compat>
-    <w:useFELayout/>
-    <w:compatSetting w:name="compatibilityMode" w:uri="http://schemas.microsoft.com/office/word" w:val="15"/>
-    <w:compatSetting w:name="overrideTableStyleFontSizeAndJustification" w:uri="http://schemas.microsoft.com/office/word" w:val="1"/>
-    <w:compatSetting w:name="enableOpenTypeFeatures" w:uri="http://schemas.microsoft.com/office/word" w:val="1"/>
-    <w:compatSetting w:name="doNotFlipMirrorIndents" w:uri="http://schemas.microsoft.com/office/word" w:val="1"/>
-    <w:compatSetting w:name="differentiateMultirowTableHeaders" w:uri="http://schemas.microsoft.com/office/word" w:val="1"/>
-  </w:compat>
-  <w:rsids>
-    <w:rsidRoot w:val="005D6A93"/>
-    <w:rsid w:val="005D6A93"/>
-    <w:rsid w:val="00F06688"/>
-  </w:rsids>
-  <m:mathPr>
-    <m:mathFont m:val="Cambria Math"/>
-    <m:brkBin m:val="before"/>
-    <m:brkBinSub m:val="--"/>
-    <m:smallFrac m:val="0"/>
-    <m:dispDef/>
-    <m:lMargin m:val="0"/>
-    <m:rMargin m:val="0"/>
-    <m:defJc m:val="centerGroup"/>
-    <m:wrapIndent m:val="1440"/>
-    <m:intLim m:val="subSup"/>
-    <m:naryLim m:val="undOvr"/>
-  </m:mathPr>
-  <w:themeFontLang w:val="es-CR"/>
-  <w:clrSchemeMapping w:bg1="light1" w:t1="dark1" w:bg2="light2" w:t2="dark2" w:accent1="accent1" w:accent2="accent2" w:accent3="accent3" w:accent4="accent4" w:accent5="accent5" w:accent6="accent6" w:hyperlink="hyperlink" w:followedHyperlink="followedHyperlink"/>
-  <w:decimalSymbol w:val="."/>
-  <w:listSeparator w:val=","/>
-  <w15:chartTrackingRefBased/>
-</w:settings>
-</file>
-
-<file path=word/glossary/styles.xml><?xml version="1.0" encoding="utf-8"?>
-<w:styles xmlns:mc="http://schemas.openxmlformats.org/markup-compatibility/2006" xmlns:r="http://schemas.openxmlformats.org/officeDocument/2006/relationships" xmlns:w="http://schemas.openxmlformats.org/wordprocessingml/2006/main" xmlns:w14="http://schemas.microsoft.com/office/word/2010/wordml" xmlns:w15="http://schemas.microsoft.com/office/word/2012/wordml" mc:Ignorable="w14 w15">
-  <w:docDefaults>
-    <w:rPrDefault>
-      <w:rPr>
-        <w:rFonts w:asciiTheme="minorHAnsi" w:eastAsiaTheme="minorEastAsia" w:hAnsiTheme="minorHAnsi" w:cstheme="minorBidi"/>
-        <w:sz w:val="22"/>
-        <w:szCs w:val="22"/>
-        <w:lang w:val="es-CR" w:eastAsia="es-CR" w:bidi="ar-SA"/>
-      </w:rPr>
-    </w:rPrDefault>
-    <w:pPrDefault>
-      <w:pPr>
-        <w:spacing w:after="160" w:line="259" w:lineRule="auto"/>
-      </w:pPr>
-    </w:pPrDefault>
-  </w:docDefaults>
-  <w:latentStyles w:defLockedState="0" w:defUIPriority="99" w:defSemiHidden="0" w:defUnhideWhenUsed="0" w:defQFormat="0" w:count="371">
-    <w:lsdException w:name="Normal" w:uiPriority="0" w:qFormat="1"/>
-    <w:lsdException w:name="heading 1" w:uiPriority="9" w:qFormat="1"/>
-    <w:lsdException w:name="heading 2" w:semiHidden="1" w:uiPriority="9" w:unhideWhenUsed="1" w:qFormat="1"/>
-    <w:lsdException w:name="heading 3" w:semiHidden="1" w:uiPriority="9" w:unhideWhenUsed="1" w:qFormat="1"/>
-    <w:lsdException w:name="heading 4" w:semiHidden="1" w:uiPriority="9" w:unhideWhenUsed="1" w:qFormat="1"/>
-    <w:lsdException w:name="heading 5" w:semiHidden="1" w:uiPriority="9" w:unhideWhenUsed="1" w:qFormat="1"/>
-    <w:lsdException w:name="heading 6" w:semiHidden="1" w:uiPriority="9" w:unhideWhenUsed="1" w:qFormat="1"/>
-    <w:lsdException w:name="heading 7" w:semiHidden="1" w:uiPriority="9" w:unhideWhenUsed="1" w:qFormat="1"/>
-    <w:lsdException w:name="heading 8" w:semiHidden="1" w:uiPriority="9" w:unhideWhenUsed="1" w:qFormat="1"/>
-    <w:lsdException w:name="heading 9" w:semiHidden="1" w:uiPriority="9" w:unhideWhenUsed="1" w:qFormat="1"/>
-    <w:lsdException w:name="index 1" w:semiHidden="1" w:unhideWhenUsed="1"/>
-    <w:lsdException w:name="index 2" w:semiHidden="1" w:unhideWhenUsed="1"/>
-    <w:lsdException w:name="index 3" w:semiHidden="1" w:unhideWhenUsed="1"/>
-    <w:lsdException w:name="index 4" w:semiHidden="1" w:unhideWhenUsed="1"/>
-    <w:lsdException w:name="index 5" w:semiHidden="1" w:unhideWhenUsed="1"/>
-    <w:lsdException w:name="index 6" w:semiHidden="1" w:unhideWhenUsed="1"/>
-    <w:lsdException w:name="index 7" w:semiHidden="1" w:unhideWhenUsed="1"/>
-    <w:lsdException w:name="index 8" w:semiHidden="1" w:unhideWhenUsed="1"/>
-    <w:lsdException w:name="index 9" w:semiHidden="1" w:unhideWhenUsed="1"/>
-    <w:lsdException w:name="toc 1" w:semiHidden="1" w:uiPriority="39" w:unhideWhenUsed="1"/>
-    <w:lsdException w:name="toc 2" w:semiHidden="1" w:uiPriority="39" w:unhideWhenUsed="1"/>
-    <w:lsdException w:name="toc 3" w:semiHidden="1" w:uiPriority="39" w:unhideWhenUsed="1"/>
-    <w:lsdException w:name="toc 4" w:semiHidden="1" w:uiPriority="39" w:unhideWhenUsed="1"/>
-    <w:lsdException w:name="toc 5" w:semiHidden="1" w:uiPriority="39" w:unhideWhenUsed="1"/>
-    <w:lsdException w:name="toc 6" w:semiHidden="1" w:uiPriority="39" w:unhideWhenUsed="1"/>
-    <w:lsdException w:name="toc 7" w:semiHidden="1" w:uiPriority="39" w:unhideWhenUsed="1"/>
-    <w:lsdException w:name="toc 8" w:semiHidden="1" w:uiPriority="39" w:unhideWhenUsed="1"/>
-    <w:lsdException w:name="toc 9" w:semiHidden="1" w:uiPriority="39" w:unhideWhenUsed="1"/>
-    <w:lsdException w:name="Normal Indent" w:semiHidden="1" w:unhideWhenUsed="1"/>
-    <w:lsdException w:name="footnote text" w:semiHidden="1" w:unhideWhenUsed="1"/>
-    <w:lsdException w:name="annotation text" w:semiHidden="1" w:unhideWhenUsed="1"/>
-    <w:lsdException w:name="header" w:semiHidden="1" w:unhideWhenUsed="1"/>
-    <w:lsdException w:name="footer" w:semiHidden="1" w:unhideWhenUsed="1"/>
-    <w:lsdException w:name="index heading" w:semiHidden="1" w:unhideWhenUsed="1"/>
-    <w:lsdException w:name="caption" w:semiHidden="1" w:uiPriority="35" w:unhideWhenUsed="1" w:qFormat="1"/>
-    <w:lsdException w:name="table of figures" w:semiHidden="1" w:unhideWhenUsed="1"/>
-    <w:lsdException w:name="envelope address" w:semiHidden="1" w:unhideWhenUsed="1"/>
-    <w:lsdException w:name="envelope return" w:semiHidden="1" w:unhideWhenUsed="1"/>
-    <w:lsdException w:name="footnote reference" w:semiHidden="1" w:unhideWhenUsed="1"/>
-    <w:lsdException w:name="annotation reference" w:semiHidden="1" w:unhideWhenUsed="1"/>
-    <w:lsdException w:name="line number" w:semiHidden="1" w:unhideWhenUsed="1"/>
-    <w:lsdException w:name="page number" w:semiHidden="1" w:unhideWhenUsed="1"/>
-    <w:lsdException w:name="endnote reference" w:semiHidden="1" w:unhideWhenUsed="1"/>
-    <w:lsdException w:name="endnote text" w:semiHidden="1" w:unhideWhenUsed="1"/>
-    <w:lsdException w:name="table of authorities" w:semiHidden="1" w:unhideWhenUsed="1"/>
-    <w:lsdException w:name="macro" w:semiHidden="1" w:unhideWhenUsed="1"/>
-    <w:lsdException w:name="toa heading" w:semiHidden="1" w:unhideWhenUsed="1"/>
-    <w:lsdException w:name="List" w:semiHidden="1" w:unhideWhenUsed="1"/>
-    <w:lsdException w:name="List Bullet" w:semiHidden="1" w:unhideWhenUsed="1"/>
-    <w:lsdException w:name="List Number" w:semiHidden="1" w:unhideWhenUsed="1"/>
-    <w:lsdException w:name="List 2" w:semiHidden="1" w:unhideWhenUsed="1"/>
-    <w:lsdException w:name="List 3" w:semiHidden="1" w:unhideWhenUsed="1"/>
-    <w:lsdException w:name="List 4" w:semiHidden="1" w:unhideWhenUsed="1"/>
-    <w:lsdException w:name="List 5" w:semiHidden="1" w:unhideWhenUsed="1"/>
-    <w:lsdException w:name="List Bullet 2" w:semiHidden="1" w:unhideWhenUsed="1"/>
-    <w:lsdException w:name="List Bullet 3" w:semiHidden="1" w:unhideWhenUsed="1"/>
-    <w:lsdException w:name="List Bullet 4" w:semiHidden="1" w:unhideWhenUsed="1"/>
-    <w:lsdException w:name="List Bullet 5" w:semiHidden="1" w:unhideWhenUsed="1"/>
-    <w:lsdException w:name="List Number 2" w:semiHidden="1" w:unhideWhenUsed="1"/>
-    <w:lsdException w:name="List Number 3" w:semiHidden="1" w:unhideWhenUsed="1"/>
-    <w:lsdException w:name="List Number 4" w:semiHidden="1" w:unhideWhenUsed="1"/>
-    <w:lsdException w:name="List Number 5" w:semiHidden="1" w:unhideWhenUsed="1"/>
-    <w:lsdException w:name="Title" w:uiPriority="10" w:qFormat="1"/>
-    <w:lsdException w:name="Closing" w:semiHidden="1" w:unhideWhenUsed="1"/>
-    <w:lsdException w:name="Signature" w:semiHidden="1" w:unhideWhenUsed="1"/>
-    <w:lsdException w:name="Default Paragraph Font" w:semiHidden="1" w:uiPriority="1" w:unhideWhenUsed="1"/>
-    <w:lsdException w:name="Body Text" w:semiHidden="1" w:unhideWhenUsed="1"/>
-    <w:lsdException w:name="Body Text Indent" w:semiHidden="1" w:unhideWhenUsed="1"/>
-    <w:lsdException w:name="List Continue" w:semiHidden="1" w:unhideWhenUsed="1"/>
-    <w:lsdException w:name="List Continue 2" w:semiHidden="1" w:unhideWhenUsed="1"/>
-    <w:lsdException w:name="List Continue 3" w:semiHidden="1" w:unhideWhenUsed="1"/>
-    <w:lsdException w:name="List Continue 4" w:semiHidden="1" w:unhideWhenUsed="1"/>
-    <w:lsdException w:name="List Continue 5" w:semiHidden="1" w:unhideWhenUsed="1"/>
-    <w:lsdException w:name="Message Header" w:semiHidden="1" w:unhideWhenUsed="1"/>
-    <w:lsdException w:name="Subtitle" w:uiPriority="11" w:qFormat="1"/>
-    <w:lsdException w:name="Salutation" w:semiHidden="1" w:unhideWhenUsed="1"/>
-    <w:lsdException w:name="Date" w:semiHidden="1" w:unhideWhenUsed="1"/>
-    <w:lsdException w:name="Body Text First Indent" w:semiHidden="1" w:unhideWhenUsed="1"/>
-    <w:lsdException w:name="Body Text First Indent 2" w:semiHidden="1" w:unhideWhenUsed="1"/>
-    <w:lsdException w:name="Note Heading" w:semiHidden="1" w:unhideWhenUsed="1"/>
-    <w:lsdException w:name="Body Text 2" w:semiHidden="1" w:unhideWhenUsed="1"/>
-    <w:lsdException w:name="Body Text 3" w:semiHidden="1" w:unhideWhenUsed="1"/>
-    <w:lsdException w:name="Body Text Indent 2" w:semiHidden="1" w:unhideWhenUsed="1"/>
-    <w:lsdException w:name="Body Text Indent 3" w:semiHidden="1" w:unhideWhenUsed="1"/>
-    <w:lsdException w:name="Block Text" w:semiHidden="1" w:unhideWhenUsed="1"/>
-    <w:lsdException w:name="Hyperlink" w:semiHidden="1" w:unhideWhenUsed="1"/>
-    <w:lsdException w:name="FollowedHyperlink" w:semiHidden="1" w:unhideWhenUsed="1"/>
-    <w:lsdException w:name="Strong" w:uiPriority="22" w:qFormat="1"/>
-    <w:lsdException w:name="Emphasis" w:uiPriority="20" w:qFormat="1"/>
-    <w:lsdException w:name="Document Map" w:semiHidden="1" w:unhideWhenUsed="1"/>
-    <w:lsdException w:name="Plain Text" w:semiHidden="1" w:unhideWhenUsed="1"/>
-    <w:lsdException w:name="E-mail Signature" w:semiHidden="1" w:unhideWhenUsed="1"/>
-    <w:lsdException w:name="HTML Top of Form" w:semiHidden="1" w:unhideWhenUsed="1"/>
-    <w:lsdException w:name="HTML Bottom of Form" w:semiHidden="1" w:unhideWhenUsed="1"/>
-    <w:lsdException w:name="Normal (Web)" w:semiHidden="1" w:unhideWhenUsed="1"/>
-    <w:lsdException w:name="HTML Acronym" w:semiHidden="1" w:unhideWhenUsed="1"/>
-    <w:lsdException w:name="HTML Address" w:semiHidden="1" w:unhideWhenUsed="1"/>
-    <w:lsdException w:name="HTML Cite" w:semiHidden="1" w:unhideWhenUsed="1"/>
-    <w:lsdException w:name="HTML Code" w:semiHidden="1" w:unhideWhenUsed="1"/>
-    <w:lsdException w:name="HTML Definition" w:semiHidden="1" w:unhideWhenUsed="1"/>
-    <w:lsdException w:name="HTML Keyboard" w:semiHidden="1" w:unhideWhenUsed="1"/>
-    <w:lsdException w:name="HTML Preformatted" w:semiHidden="1" w:unhideWhenUsed="1"/>
-    <w:lsdException w:name="HTML Sample" w:semiHidden="1" w:unhideWhenUsed="1"/>
-    <w:lsdException w:name="HTML Typewriter" w:semiHidden="1" w:unhideWhenUsed="1"/>
-    <w:lsdException w:name="HTML Variable" w:semiHidden="1" w:unhideWhenUsed="1"/>
-    <w:lsdException w:name="Normal Table" w:semiHidden="1" w:unhideWhenUsed="1"/>
-    <w:lsdException w:name="annotation subject" w:semiHidden="1" w:unhideWhenUsed="1"/>
-    <w:lsdException w:name="No List" w:semiHidden="1" w:unhideWhenUsed="1"/>
-    <w:lsdException w:name="Outline List 1" w:semiHidden="1" w:unhideWhenUsed="1"/>
-    <w:lsdException w:name="Outline List 2" w:semiHidden="1" w:unhideWhenUsed="1"/>
-    <w:lsdException w:name="Outline List 3" w:semiHidden="1" w:unhideWhenUsed="1"/>
-    <w:lsdException w:name="Table Simple 1" w:semiHidden="1" w:unhideWhenUsed="1"/>
-    <w:lsdException w:name="Table Simple 2" w:semiHidden="1" w:unhideWhenUsed="1"/>
-    <w:lsdException w:name="Table Simple 3" w:semiHidden="1" w:unhideWhenUsed="1"/>
-    <w:lsdException w:name="Table Classic 1" w:semiHidden="1" w:unhideWhenUsed="1"/>
-    <w:lsdException w:name="Table Classic 2" w:semiHidden="1" w:unhideWhenUsed="1"/>
-    <w:lsdException w:name="Table Classic 3" w:semiHidden="1" w:unhideWhenUsed="1"/>
-    <w:lsdException w:name="Table Classic 4" w:semiHidden="1" w:unhideWhenUsed="1"/>
-    <w:lsdException w:name="Table Colorful 1" w:semiHidden="1" w:unhideWhenUsed="1"/>
-    <w:lsdException w:name="Table Colorful 2" w:semiHidden="1" w:unhideWhenUsed="1"/>
-    <w:lsdException w:name="Table Colorful 3" w:semiHidden="1" w:unhideWhenUsed="1"/>
-    <w:lsdException w:name="Table Columns 1" w:semiHidden="1" w:unhideWhenUsed="1"/>
-    <w:lsdException w:name="Table Columns 2" w:semiHidden="1" w:unhideWhenUsed="1"/>
-    <w:lsdException w:name="Table Columns 3" w:semiHidden="1" w:unhideWhenUsed="1"/>
-    <w:lsdException w:name="Table Columns 4" w:semiHidden="1" w:unhideWhenUsed="1"/>
-    <w:lsdException w:name="Table Columns 5" w:semiHidden="1" w:unhideWhenUsed="1"/>
-    <w:lsdException w:name="Table Grid 1" w:semiHidden="1" w:unhideWhenUsed="1"/>
-    <w:lsdException w:name="Table Grid 2" w:semiHidden="1" w:unhideWhenUsed="1"/>
-    <w:lsdException w:name="Table Grid 3" w:semiHidden="1" w:unhideWhenUsed="1"/>
-    <w:lsdException w:name="Table Grid 4" w:semiHidden="1" w:unhideWhenUsed="1"/>
-    <w:lsdException w:name="Table Grid 5" w:semiHidden="1" w:unhideWhenUsed="1"/>
-    <w:lsdException w:name="Table Grid 6" w:semiHidden="1" w:unhideWhenUsed="1"/>
-    <w:lsdException w:name="Table Grid 7" w:semiHidden="1" w:unhideWhenUsed="1"/>
-    <w:lsdException w:name="Table Grid 8" w:semiHidden="1" w:unhideWhenUsed="1"/>
-    <w:lsdException w:name="Table List 1" w:semiHidden="1" w:unhideWhenUsed="1"/>
-    <w:lsdException w:name="Table List 2" w:semiHidden="1" w:unhideWhenUsed="1"/>
-    <w:lsdException w:name="Table List 3" w:semiHidden="1" w:unhideWhenUsed="1"/>
-    <w:lsdException w:name="Table List 4" w:semiHidden="1" w:unhideWhenUsed="1"/>
-    <w:lsdException w:name="Table List 5" w:semiHidden="1" w:unhideWhenUsed="1"/>
-    <w:lsdException w:name="Table List 6" w:semiHidden="1" w:unhideWhenUsed="1"/>
-    <w:lsdException w:name="Table List 7" w:semiHidden="1" w:unhideWhenUsed="1"/>
-    <w:lsdException w:name="Table List 8" w:semiHidden="1" w:unhideWhenUsed="1"/>
-    <w:lsdException w:name="Table 3D effects 1" w:semiHidden="1" w:unhideWhenUsed="1"/>
-    <w:lsdException w:name="Table 3D effects 2" w:semiHidden="1" w:unhideWhenUsed="1"/>
-    <w:lsdException w:name="Table 3D effects 3" w:semiHidden="1" w:unhideWhenUsed="1"/>
-    <w:lsdException w:name="Table Contemporary" w:semiHidden="1" w:unhideWhenUsed="1"/>
-    <w:lsdException w:name="Table Elegant" w:semiHidden="1" w:unhideWhenUsed="1"/>
-    <w:lsdException w:name="Table Professional" w:semiHidden="1" w:unhideWhenUsed="1"/>
-    <w:lsdException w:name="Table Subtle 1" w:semiHidden="1" w:unhideWhenUsed="1"/>
-    <w:lsdException w:name="Table Subtle 2" w:semiHidden="1" w:unhideWhenUsed="1"/>
-    <w:lsdException w:name="Table Web 1" w:semiHidden="1" w:unhideWhenUsed="1"/>
-    <w:lsdException w:name="Table Web 2" w:semiHidden="1" w:unhideWhenUsed="1"/>
-    <w:lsdException w:name="Table Web 3" w:semiHidden="1" w:unhideWhenUsed="1"/>
-    <w:lsdException w:name="Balloon Text" w:semiHidden="1" w:unhideWhenUsed="1"/>
-    <w:lsdException w:name="Table Grid" w:uiPriority="39"/>
-    <w:lsdException w:name="Table Theme" w:semiHidden="1" w:unhideWhenUsed="1"/>
-    <w:lsdException w:name="Placeholder Text" w:semiHidden="1"/>
-    <w:lsdException w:name="No Spacing" w:uiPriority="1" w:qFormat="1"/>
-    <w:lsdException w:name="Light Shading" w:uiPriority="60"/>
-    <w:lsdException w:name="Light List" w:uiPriority="61"/>
-    <w:lsdException w:name="Light Grid" w:uiPriority="62"/>
-    <w:lsdException w:name="Medium Shading 1" w:uiPriority="63"/>
-    <w:lsdException w:name="Medium Shading 2" w:uiPriority="64"/>
-    <w:lsdException w:name="Medium List 1" w:uiPriority="65"/>
-    <w:lsdException w:name="Medium List 2" w:uiPriority="66"/>
-    <w:lsdException w:name="Medium Grid 1" w:uiPriority="67"/>
-    <w:lsdException w:name="Medium Grid 2" w:uiPriority="68"/>
-    <w:lsdException w:name="Medium Grid 3" w:uiPriority="69"/>
-    <w:lsdException w:name="Dark List" w:uiPriority="70"/>
-    <w:lsdException w:name="Colorful Shading" w:uiPriority="71"/>
-    <w:lsdException w:name="Colorful List" w:uiPriority="72"/>
-    <w:lsdException w:name="Colorful Grid" w:uiPriority="73"/>
-    <w:lsdException w:name="Light Shading Accent 1" w:uiPriority="60"/>
-    <w:lsdException w:name="Light List Accent 1" w:uiPriority="61"/>
-    <w:lsdException w:name="Light Grid Accent 1" w:uiPriority="62"/>
-    <w:lsdException w:name="Medium Shading 1 Accent 1" w:uiPriority="63"/>
-    <w:lsdException w:name="Medium Shading 2 Accent 1" w:uiPriority="64"/>
-    <w:lsdException w:name="Medium List 1 Accent 1" w:uiPriority="65"/>
-    <w:lsdException w:name="Revision" w:semiHidden="1"/>
-    <w:lsdException w:name="List Paragraph" w:uiPriority="34" w:qFormat="1"/>
-    <w:lsdException w:name="Quote" w:uiPriority="29" w:qFormat="1"/>
-    <w:lsdException w:name="Intense Quote" w:uiPriority="30" w:qFormat="1"/>
-    <w:lsdException w:name="Medium List 2 Accent 1" w:uiPriority="66"/>
-    <w:lsdException w:name="Medium Grid 1 Accent 1" w:uiPriority="67"/>
-    <w:lsdException w:name="Medium Grid 2 Accent 1" w:uiPriority="68"/>
-    <w:lsdException w:name="Medium Grid 3 Accent 1" w:uiPriority="69"/>
-    <w:lsdException w:name="Dark List Accent 1" w:uiPriority="70"/>
-    <w:lsdException w:name="Colorful Shading Accent 1" w:uiPriority="71"/>
-    <w:lsdException w:name="Colorful List Accent 1" w:uiPriority="72"/>
-    <w:lsdException w:name="Colorful Grid Accent 1" w:uiPriority="73"/>
-    <w:lsdException w:name="Light Shading Accent 2" w:uiPriority="60"/>
-    <w:lsdException w:name="Light List Accent 2" w:uiPriority="61"/>
-    <w:lsdException w:name="Light Grid Accent 2" w:uiPriority="62"/>
-    <w:lsdException w:name="Medium Shading 1 Accent 2" w:uiPriority="63"/>
-    <w:lsdException w:name="Medium Shading 2 Accent 2" w:uiPriority="64"/>
-    <w:lsdException w:name="Medium List 1 Accent 2" w:uiPriority="65"/>
-    <w:lsdException w:name="Medium List 2 Accent 2" w:uiPriority="66"/>
-    <w:lsdException w:name="Medium Grid 1 Accent 2" w:uiPriority="67"/>
-    <w:lsdException w:name="Medium Grid 2 Accent 2" w:uiPriority="68"/>
-    <w:lsdException w:name="Medium Grid 3 Accent 2" w:uiPriority="69"/>
-    <w:lsdException w:name="Dark List Accent 2" w:uiPriority="70"/>
-    <w:lsdException w:name="Colorful Shading Accent 2" w:uiPriority="71"/>
-    <w:lsdException w:name="Colorful List Accent 2" w:uiPriority="72"/>
-    <w:lsdException w:name="Colorful Grid Accent 2" w:uiPriority="73"/>
-    <w:lsdException w:name="Light Shading Accent 3" w:uiPriority="60"/>
-    <w:lsdException w:name="Light List Accent 3" w:uiPriority="61"/>
-    <w:lsdException w:name="Light Grid Accent 3" w:uiPriority="62"/>
-    <w:lsdException w:name="Medium Shading 1 Accent 3" w:uiPriority="63"/>
-    <w:lsdException w:name="Medium Shading 2 Accent 3" w:uiPriority="64"/>
-    <w:lsdException w:name="Medium List 1 Accent 3" w:uiPriority="65"/>
-    <w:lsdException w:name="Medium List 2 Accent 3" w:uiPriority="66"/>
-    <w:lsdException w:name="Medium Grid 1 Accent 3" w:uiPriority="67"/>
-    <w:lsdException w:name="Medium Grid 2 Accent 3" w:uiPriority="68"/>
-    <w:lsdException w:name="Medium Grid 3 Accent 3" w:uiPriority="69"/>
-    <w:lsdException w:name="Dark List Accent 3" w:uiPriority="70"/>
-    <w:lsdException w:name="Colorful Shading Accent 3" w:uiPriority="71"/>
-    <w:lsdException w:name="Colorful List Accent 3" w:uiPriority="72"/>
-    <w:lsdException w:name="Colorful Grid Accent 3" w:uiPriority="73"/>
-    <w:lsdException w:name="Light Shading Accent 4" w:uiPriority="60"/>
-    <w:lsdException w:name="Light List Accent 4" w:uiPriority="61"/>
-    <w:lsdException w:name="Light Grid Accent 4" w:uiPriority="62"/>
-    <w:lsdException w:name="Medium Shading 1 Accent 4" w:uiPriority="63"/>
-    <w:lsdException w:name="Medium Shading 2 Accent 4" w:uiPriority="64"/>
-    <w:lsdException w:name="Medium List 1 Accent 4" w:uiPriority="65"/>
-    <w:lsdException w:name="Medium List 2 Accent 4" w:uiPriority="66"/>
-    <w:lsdException w:name="Medium Grid 1 Accent 4" w:uiPriority="67"/>
-    <w:lsdException w:name="Medium Grid 2 Accent 4" w:uiPriority="68"/>
-    <w:lsdException w:name="Medium Grid 3 Accent 4" w:uiPriority="69"/>
-    <w:lsdException w:name="Dark List Accent 4" w:uiPriority="70"/>
-    <w:lsdException w:name="Colorful Shading Accent 4" w:uiPriority="71"/>
-    <w:lsdException w:name="Colorful List Accent 4" w:uiPriority="72"/>
-    <w:lsdException w:name="Colorful Grid Accent 4" w:uiPriority="73"/>
-    <w:lsdException w:name="Light Shading Accent 5" w:uiPriority="60"/>
-    <w:lsdException w:name="Light List Accent 5" w:uiPriority="61"/>
-    <w:lsdException w:name="Light Grid Accent 5" w:uiPriority="62"/>
-    <w:lsdException w:name="Medium Shading 1 Accent 5" w:uiPriority="63"/>
-    <w:lsdException w:name="Medium Shading 2 Accent 5" w:uiPriority="64"/>
-    <w:lsdException w:name="Medium List 1 Accent 5" w:uiPriority="65"/>
-    <w:lsdException w:name="Medium List 2 Accent 5" w:uiPriority="66"/>
-    <w:lsdException w:name="Medium Grid 1 Accent 5" w:uiPriority="67"/>
-    <w:lsdException w:name="Medium Grid 2 Accent 5" w:uiPriority="68"/>
-    <w:lsdException w:name="Medium Grid 3 Accent 5" w:uiPriority="69"/>
-    <w:lsdException w:name="Dark List Accent 5" w:uiPriority="70"/>
-    <w:lsdException w:name="Colorful Shading Accent 5" w:uiPriority="71"/>
-    <w:lsdException w:name="Colorful List Accent 5" w:uiPriority="72"/>
-    <w:lsdException w:name="Colorful Grid Accent 5" w:uiPriority="73"/>
-    <w:lsdException w:name="Light Shading Accent 6" w:uiPriority="60"/>
-    <w:lsdException w:name="Light List Accent 6" w:uiPriority="61"/>
-    <w:lsdException w:name="Light Grid Accent 6" w:uiPriority="62"/>
-    <w:lsdException w:name="Medium Shading 1 Accent 6" w:uiPriority="63"/>
-    <w:lsdException w:name="Medium Shading 2 Accent 6" w:uiPriority="64"/>
-    <w:lsdException w:name="Medium List 1 Accent 6" w:uiPriority="65"/>
-    <w:lsdException w:name="Medium List 2 Accent 6" w:uiPriority="66"/>
-    <w:lsdException w:name="Medium Grid 1 Accent 6" w:uiPriority="67"/>
-    <w:lsdException w:name="Medium Grid 2 Accent 6" w:uiPriority="68"/>
-    <w:lsdException w:name="Medium Grid 3 Accent 6" w:uiPriority="69"/>
-    <w:lsdException w:name="Dark List Accent 6" w:uiPriority="70"/>
-    <w:lsdException w:name="Colorful Shading Accent 6" w:uiPriority="71"/>
-    <w:lsdException w:name="Colorful List Accent 6" w:uiPriority="72"/>
-    <w:lsdException w:name="Colorful Grid Accent 6" w:uiPriority="73"/>
-    <w:lsdException w:name="Subtle Emphasis" w:uiPriority="19" w:qFormat="1"/>
-    <w:lsdException w:name="Intense Emphasis" w:uiPriority="21" w:qFormat="1"/>
-    <w:lsdException w:name="Subtle Reference" w:uiPriority="31" w:qFormat="1"/>
-    <w:lsdException w:name="Intense Reference" w:uiPriority="32" w:qFormat="1"/>
-    <w:lsdException w:name="Book Title" w:uiPriority="33" w:qFormat="1"/>
-    <w:lsdException w:name="Bibliography" w:semiHidden="1" w:uiPriority="37" w:unhideWhenUsed="1"/>
-    <w:lsdException w:name="TOC Heading" w:semiHidden="1" w:uiPriority="39" w:unhideWhenUsed="1" w:qFormat="1"/>
-    <w:lsdException w:name="Plain Table 1" w:uiPriority="41"/>
-    <w:lsdException w:name="Plain Table 2" w:uiPriority="42"/>
-    <w:lsdException w:name="Plain Table 3" w:uiPriority="43"/>
-    <w:lsdException w:name="Plain Table 4" w:uiPriority="44"/>
-    <w:lsdException w:name="Plain Table 5" w:uiPriority="45"/>
-    <w:lsdException w:name="Grid Table Light" w:uiPriority="40"/>
-    <w:lsdException w:name="Grid Table 1 Light" w:uiPriority="46"/>
-    <w:lsdException w:name="Grid Table 2" w:uiPriority="47"/>
-    <w:lsdException w:name="Grid Table 3" w:uiPriority="48"/>
-    <w:lsdException w:name="Grid Table 4" w:uiPriority="49"/>
-    <w:lsdException w:name="Grid Table 5 Dark" w:uiPriority="50"/>
-    <w:lsdException w:name="Grid Table 6 Colorful" w:uiPriority="51"/>
-    <w:lsdException w:name="Grid Table 7 Colorful" w:uiPriority="52"/>
-    <w:lsdException w:name="Grid Table 1 Light Accent 1" w:uiPriority="46"/>
-    <w:lsdException w:name="Grid Table 2 Accent 1" w:uiPriority="47"/>
-    <w:lsdException w:name="Grid Table 3 Accent 1" w:uiPriority="48"/>
-    <w:lsdException w:name="Grid Table 4 Accent 1" w:uiPriority="49"/>
-    <w:lsdException w:name="Grid Table 5 Dark Accent 1" w:uiPriority="50"/>
-    <w:lsdException w:name="Grid Table 6 Colorful Accent 1" w:uiPriority="51"/>
-    <w:lsdException w:name="Grid Table 7 Colorful Accent 1" w:uiPriority="52"/>
-    <w:lsdException w:name="Grid Table 1 Light Accent 2" w:uiPriority="46"/>
-    <w:lsdException w:name="Grid Table 2 Accent 2" w:uiPriority="47"/>
-    <w:lsdException w:name="Grid Table 3 Accent 2" w:uiPriority="48"/>
-    <w:lsdException w:name="Grid Table 4 Accent 2" w:uiPriority="49"/>
-    <w:lsdException w:name="Grid Table 5 Dark Accent 2" w:uiPriority="50"/>
-    <w:lsdException w:name="Grid Table 6 Colorful Accent 2" w:uiPriority="51"/>
-    <w:lsdException w:name="Grid Table 7 Colorful Accent 2" w:uiPriority="52"/>
-    <w:lsdException w:name="Grid Table 1 Light Accent 3" w:uiPriority="46"/>
-    <w:lsdException w:name="Grid Table 2 Accent 3" w:uiPriority="47"/>
-    <w:lsdException w:name="Grid Table 3 Accent 3" w:uiPriority="48"/>
-    <w:lsdException w:name="Grid Table 4 Accent 3" w:uiPriority="49"/>
-    <w:lsdException w:name="Grid Table 5 Dark Accent 3" w:uiPriority="50"/>
-    <w:lsdException w:name="Grid Table 6 Colorful Accent 3" w:uiPriority="51"/>
-    <w:lsdException w:name="Grid Table 7 Colorful Accent 3" w:uiPriority="52"/>
-    <w:lsdException w:name="Grid Table 1 Light Accent 4" w:uiPriority="46"/>
-    <w:lsdException w:name="Grid Table 2 Accent 4" w:uiPriority="47"/>
-    <w:lsdException w:name="Grid Table 3 Accent 4" w:uiPriority="48"/>
-    <w:lsdException w:name="Grid Table 4 Accent 4" w:uiPriority="49"/>
-    <w:lsdException w:name="Grid Table 5 Dark Accent 4" w:uiPriority="50"/>
-    <w:lsdException w:name="Grid Table 6 Colorful Accent 4" w:uiPriority="51"/>
-    <w:lsdException w:name="Grid Table 7 Colorful Accent 4" w:uiPriority="52"/>
-    <w:lsdException w:name="Grid Table 1 Light Accent 5" w:uiPriority="46"/>
-    <w:lsdException w:name="Grid Table 2 Accent 5" w:uiPriority="47"/>
-    <w:lsdException w:name="Grid Table 3 Accent 5" w:uiPriority="48"/>
-    <w:lsdException w:name="Grid Table 4 Accent 5" w:uiPriority="49"/>
-    <w:lsdException w:name="Grid Table 5 Dark Accent 5" w:uiPriority="50"/>
-    <w:lsdException w:name="Grid Table 6 Colorful Accent 5" w:uiPriority="51"/>
-    <w:lsdException w:name="Grid Table 7 Colorful Accent 5" w:uiPriority="52"/>
-    <w:lsdException w:name="Grid Table 1 Light Accent 6" w:uiPriority="46"/>
-    <w:lsdException w:name="Grid Table 2 Accent 6" w:uiPriority="47"/>
-    <w:lsdException w:name="Grid Table 3 Accent 6" w:uiPriority="48"/>
-    <w:lsdException w:name="Grid Table 4 Accent 6" w:uiPriority="49"/>
-    <w:lsdException w:name="Grid Table 5 Dark Accent 6" w:uiPriority="50"/>
-    <w:lsdException w:name="Grid Table 6 Colorful Accent 6" w:uiPriority="51"/>
-    <w:lsdException w:name="Grid Table 7 Colorful Accent 6" w:uiPriority="52"/>
-    <w:lsdException w:name="List Table 1 Light" w:uiPriority="46"/>
-    <w:lsdException w:name="List Table 2" w:uiPriority="47"/>
-    <w:lsdException w:name="List Table 3" w:uiPriority="48"/>
-    <w:lsdException w:name="List Table 4" w:uiPriority="49"/>
-    <w:lsdException w:name="List Table 5 Dark" w:uiPriority="50"/>
-    <w:lsdException w:name="List Table 6 Colorful" w:uiPriority="51"/>
-    <w:lsdException w:name="List Table 7 Colorful" w:uiPriority="52"/>
-    <w:lsdException w:name="List Table 1 Light Accent 1" w:uiPriority="46"/>
-    <w:lsdException w:name="List Table 2 Accent 1" w:uiPriority="47"/>
-    <w:lsdException w:name="List Table 3 Accent 1" w:uiPriority="48"/>
-    <w:lsdException w:name="List Table 4 Accent 1" w:uiPriority="49"/>
-    <w:lsdException w:name="List Table 5 Dark Accent 1" w:uiPriority="50"/>
-    <w:lsdException w:name="List Table 6 Colorful Accent 1" w:uiPriority="51"/>
-    <w:lsdException w:name="List Table 7 Colorful Accent 1" w:uiPriority="52"/>
-    <w:lsdException w:name="List Table 1 Light Accent 2" w:uiPriority="46"/>
-    <w:lsdException w:name="List Table 2 Accent 2" w:uiPriority="47"/>
-    <w:lsdException w:name="List Table 3 Accent 2" w:uiPriority="48"/>
-    <w:lsdException w:name="List Table 4 Accent 2" w:uiPriority="49"/>
-    <w:lsdException w:name="List Table 5 Dark Accent 2" w:uiPriority="50"/>
-    <w:lsdException w:name="List Table 6 Colorful Accent 2" w:uiPriority="51"/>
-    <w:lsdException w:name="List Table 7 Colorful Accent 2" w:uiPriority="52"/>
-    <w:lsdException w:name="List Table 1 Light Accent 3" w:uiPriority="46"/>
-    <w:lsdException w:name="List Table 2 Accent 3" w:uiPriority="47"/>
-    <w:lsdException w:name="List Table 3 Accent 3" w:uiPriority="48"/>
-    <w:lsdException w:name="List Table 4 Accent 3" w:uiPriority="49"/>
-    <w:lsdException w:name="List Table 5 Dark Accent 3" w:uiPriority="50"/>
-    <w:lsdException w:name="List Table 6 Colorful Accent 3" w:uiPriority="51"/>
-    <w:lsdException w:name="List Table 7 Colorful Accent 3" w:uiPriority="52"/>
-    <w:lsdException w:name="List Table 1 Light Accent 4" w:uiPriority="46"/>
-    <w:lsdException w:name="List Table 2 Accent 4" w:uiPriority="47"/>
-    <w:lsdException w:name="List Table 3 Accent 4" w:uiPriority="48"/>
-    <w:lsdException w:name="List Table 4 Accent 4" w:uiPriority="49"/>
-    <w:lsdException w:name="List Table 5 Dark Accent 4" w:uiPriority="50"/>
-    <w:lsdException w:name="List Table 6 Colorful Accent 4" w:uiPriority="51"/>
-    <w:lsdException w:name="List Table 7 Colorful Accent 4" w:uiPriority="52"/>
-    <w:lsdException w:name="List Table 1 Light Accent 5" w:uiPriority="46"/>
-    <w:lsdException w:name="List Table 2 Accent 5" w:uiPriority="47"/>
-    <w:lsdException w:name="List Table 3 Accent 5" w:uiPriority="48"/>
-    <w:lsdException w:name="List Table 4 Accent 5" w:uiPriority="49"/>
-    <w:lsdException w:name="List Table 5 Dark Accent 5" w:uiPriority="50"/>
-    <w:lsdException w:name="List Table 6 Colorful Accent 5" w:uiPriority="51"/>
-    <w:lsdException w:name="List Table 7 Colorful Accent 5" w:uiPriority="52"/>
-    <w:lsdException w:name="List Table 1 Light Accent 6" w:uiPriority="46"/>
-    <w:lsdException w:name="List Table 2 Accent 6" w:uiPriority="47"/>
-    <w:lsdException w:name="List Table 3 Accent 6" w:uiPriority="48"/>
-    <w:lsdException w:name="List Table 4 Accent 6" w:uiPriority="49"/>
-    <w:lsdException w:name="List Table 5 Dark Accent 6" w:uiPriority="50"/>
-    <w:lsdException w:name="List Table 6 Colorful Accent 6" w:uiPriority="51"/>
-    <w:lsdException w:name="List Table 7 Colorful Accent 6" w:uiPriority="52"/>
-  </w:latentStyles>
-  <w:style w:type="paragraph" w:default="1" w:styleId="Normal">
-    <w:name w:val="Normal"/>
-    <w:qFormat/>
-  </w:style>
-  <w:style w:type="character" w:default="1" w:styleId="Fuentedeprrafopredeter">
-    <w:name w:val="Default Paragraph Font"/>
-    <w:uiPriority w:val="1"/>
-    <w:semiHidden/>
-    <w:unhideWhenUsed/>
-  </w:style>
-  <w:style w:type="table" w:default="1" w:styleId="Tablanormal">
-    <w:name w:val="Normal Table"/>
-    <w:uiPriority w:val="99"/>
-    <w:semiHidden/>
-    <w:unhideWhenUsed/>
-    <w:tblPr>
-      <w:tblInd w:w="0" w:type="dxa"/>
-      <w:tblCellMar>
-        <w:top w:w="0" w:type="dxa"/>
-        <w:left w:w="108" w:type="dxa"/>
-        <w:bottom w:w="0" w:type="dxa"/>
-        <w:right w:w="108" w:type="dxa"/>
-      </w:tblCellMar>
-    </w:tblPr>
-  </w:style>
-  <w:style w:type="numbering" w:default="1" w:styleId="Sinlista">
-    <w:name w:val="No List"/>
-    <w:uiPriority w:val="99"/>
-    <w:semiHidden/>
-    <w:unhideWhenUsed/>
-  </w:style>
-  <w:style w:type="paragraph" w:customStyle="1" w:styleId="5998A9BDD28D4FD49EC2E1CAC9A8963C">
-    <w:name w:val="5998A9BDD28D4FD49EC2E1CAC9A8963C"/>
-    <w:rsid w:val="005D6A93"/>
-  </w:style>
-  <w:style w:type="paragraph" w:customStyle="1" w:styleId="C8587FA363C74B998A4D8499705D62F3">
-    <w:name w:val="C8587FA363C74B998A4D8499705D62F3"/>
-    <w:rsid w:val="005D6A93"/>
-  </w:style>
-  <w:style w:type="paragraph" w:customStyle="1" w:styleId="BAAF4ABED97A4E97BC8D772BF18F8030">
-    <w:name w:val="BAAF4ABED97A4E97BC8D772BF18F8030"/>
-    <w:rsid w:val="005D6A93"/>
-  </w:style>
-</w:styles>
-</file>
-
-<file path=word/glossary/webSettings.xml><?xml version="1.0" encoding="utf-8"?>
-<w:webSettings xmlns:mc="http://schemas.openxmlformats.org/markup-compatibility/2006" xmlns:r="http://schemas.openxmlformats.org/officeDocument/2006/relationships" xmlns:w="http://schemas.openxmlformats.org/wordprocessingml/2006/main" xmlns:w14="http://schemas.microsoft.com/office/word/2010/wordml" xmlns:w15="http://schemas.microsoft.com/office/word/2012/wordml" mc:Ignorable="w14 w15">
-  <w:optimizeForBrowser/>
-  <w:allowPNG/>
-</w:webSettings>
 </file>
 
 <file path=word/theme/theme1.xml><?xml version="1.0" encoding="utf-8"?>
@@ -10299,7 +10417,7 @@
 </file>
 
 <file path=customXml/itemProps2.xml><?xml version="1.0" encoding="utf-8"?>
-<ds:datastoreItem xmlns:ds="http://schemas.openxmlformats.org/officeDocument/2006/customXml" ds:itemID="{5C555384-8DA5-4B7A-83E2-25F11A64159D}">
+<ds:datastoreItem xmlns:ds="http://schemas.openxmlformats.org/officeDocument/2006/customXml" ds:itemID="{71FACE23-0126-49E8-96BB-F467842DA62E}">
   <ds:schemaRefs>
     <ds:schemaRef ds:uri="http://schemas.openxmlformats.org/officeDocument/2006/bibliography"/>
   </ds:schemaRefs>

</xml_diff>